<commit_message>
Explain how to search via tweepy
</commit_message>
<xml_diff>
--- a/Log.docx
+++ b/Log.docx
@@ -222,9 +222,6 @@
           <w:numId w:val="1"/>
         </w:numPr>
         <w:ind w:firstLineChars="0"/>
-        <w:rPr>
-          <w:rFonts w:hint="eastAsia"/>
-        </w:rPr>
       </w:pPr>
       <w:proofErr w:type="gramStart"/>
       <w:r>
@@ -243,9 +240,6 @@
           <w:numId w:val="1"/>
         </w:numPr>
         <w:ind w:firstLineChars="0"/>
-        <w:rPr>
-          <w:rFonts w:hint="eastAsia"/>
-        </w:rPr>
       </w:pPr>
       <w:r>
         <w:rPr>
@@ -262,9 +256,6 @@
           <w:numId w:val="1"/>
         </w:numPr>
         <w:ind w:firstLineChars="0"/>
-        <w:rPr>
-          <w:rFonts w:hint="eastAsia"/>
-        </w:rPr>
       </w:pPr>
       <w:proofErr w:type="gramStart"/>
       <w:r>
@@ -289,9 +280,6 @@
           <w:numId w:val="1"/>
         </w:numPr>
         <w:ind w:firstLineChars="0"/>
-        <w:rPr>
-          <w:rFonts w:hint="eastAsia"/>
-        </w:rPr>
       </w:pPr>
       <w:r>
         <w:rPr>
@@ -308,9 +296,6 @@
           <w:numId w:val="1"/>
         </w:numPr>
         <w:ind w:firstLineChars="0"/>
-        <w:rPr>
-          <w:rFonts w:hint="eastAsia"/>
-        </w:rPr>
       </w:pPr>
       <w:r>
         <w:rPr>
@@ -327,9 +312,6 @@
           <w:numId w:val="1"/>
         </w:numPr>
         <w:ind w:firstLineChars="0"/>
-        <w:rPr>
-          <w:rFonts w:hint="eastAsia"/>
-        </w:rPr>
       </w:pPr>
       <w:proofErr w:type="gramStart"/>
       <w:r>
@@ -348,9 +330,6 @@
           <w:numId w:val="1"/>
         </w:numPr>
         <w:ind w:firstLineChars="0"/>
-        <w:rPr>
-          <w:rFonts w:hint="eastAsia"/>
-        </w:rPr>
       </w:pPr>
       <w:r>
         <w:rPr>
@@ -908,8 +887,10 @@
           <w:numId w:val="4"/>
         </w:numPr>
         <w:ind w:firstLineChars="0"/>
-      </w:pPr>
-      <w:bookmarkStart w:id="0" w:name="_GoBack"/>
+        <w:rPr>
+          <w:rFonts w:hint="eastAsia"/>
+        </w:rPr>
+      </w:pPr>
       <w:r>
         <w:rPr>
           <w:noProof/>
@@ -963,6 +944,152 @@
           </wp:inline>
         </w:drawing>
       </w:r>
+    </w:p>
+    <w:p>
+      <w:pPr>
+        <w:rPr>
+          <w:rFonts w:hint="eastAsia"/>
+        </w:rPr>
+      </w:pPr>
+    </w:p>
+    <w:p>
+      <w:pPr>
+        <w:rPr>
+          <w:rFonts w:hint="eastAsia"/>
+        </w:rPr>
+      </w:pPr>
+      <w:r>
+        <w:rPr>
+          <w:rFonts w:hint="eastAsia"/>
+        </w:rPr>
+        <w:t>Search in twitter</w:t>
+      </w:r>
+    </w:p>
+    <w:p>
+      <w:pPr>
+        <w:pStyle w:val="a3"/>
+        <w:numPr>
+          <w:ilvl w:val="0"/>
+          <w:numId w:val="6"/>
+        </w:numPr>
+        <w:ind w:firstLineChars="0"/>
+        <w:rPr>
+          <w:rFonts w:hint="eastAsia"/>
+        </w:rPr>
+      </w:pPr>
+      <w:r>
+        <w:rPr>
+          <w:rFonts w:hint="eastAsia"/>
+        </w:rPr>
+        <w:t>After installed and imported tweepy. We could use tweepy to search for certain keyword. The parameter in search action are listed in below link:</w:t>
+      </w:r>
+    </w:p>
+    <w:p>
+      <w:pPr>
+        <w:pStyle w:val="a3"/>
+        <w:numPr>
+          <w:ilvl w:val="1"/>
+          <w:numId w:val="6"/>
+        </w:numPr>
+        <w:ind w:firstLineChars="0"/>
+        <w:rPr>
+          <w:rFonts w:hint="eastAsia"/>
+        </w:rPr>
+      </w:pPr>
+      <w:hyperlink r:id="rId11" w:history="1">
+        <w:r>
+          <w:rPr>
+            <w:rStyle w:val="a4"/>
+          </w:rPr>
+          <w:t>https://dev.twitter.com/docs/api/1.1/get/search/tweets</w:t>
+        </w:r>
+      </w:hyperlink>
+    </w:p>
+    <w:p>
+      <w:pPr>
+        <w:pStyle w:val="a3"/>
+        <w:numPr>
+          <w:ilvl w:val="0"/>
+          <w:numId w:val="6"/>
+        </w:numPr>
+        <w:ind w:firstLineChars="0"/>
+        <w:rPr>
+          <w:rFonts w:hint="eastAsia"/>
+        </w:rPr>
+      </w:pPr>
+      <w:r>
+        <w:rPr>
+          <w:rFonts w:hint="eastAsia"/>
+        </w:rPr>
+        <w:t>We can search use search method below:</w:t>
+      </w:r>
+    </w:p>
+    <w:p>
+      <w:pPr>
+        <w:pStyle w:val="a3"/>
+        <w:numPr>
+          <w:ilvl w:val="1"/>
+          <w:numId w:val="6"/>
+        </w:numPr>
+        <w:ind w:firstLineChars="0"/>
+        <w:rPr>
+          <w:rFonts w:hint="eastAsia"/>
+        </w:rPr>
+      </w:pPr>
+      <w:r>
+        <w:rPr>
+          <w:noProof/>
+        </w:rPr>
+        <w:drawing>
+          <wp:inline distT="0" distB="0" distL="0" distR="0" wp14:anchorId="09BE3B9B" wp14:editId="7BD59212">
+            <wp:extent cx="3317519" cy="1587500"/>
+            <wp:effectExtent l="0" t="0" r="10160" b="0"/>
+            <wp:docPr id="1" name="图片 1"/>
+            <wp:cNvGraphicFramePr>
+              <a:graphicFrameLocks xmlns:a="http://schemas.openxmlformats.org/drawingml/2006/main" noChangeAspect="1"/>
+            </wp:cNvGraphicFramePr>
+            <a:graphic xmlns:a="http://schemas.openxmlformats.org/drawingml/2006/main">
+              <a:graphicData uri="http://schemas.openxmlformats.org/drawingml/2006/picture">
+                <pic:pic xmlns:pic="http://schemas.openxmlformats.org/drawingml/2006/picture">
+                  <pic:nvPicPr>
+                    <pic:cNvPr id="0" name="Picture 1"/>
+                    <pic:cNvPicPr>
+                      <a:picLocks noChangeAspect="1" noChangeArrowheads="1"/>
+                    </pic:cNvPicPr>
+                  </pic:nvPicPr>
+                  <pic:blipFill>
+                    <a:blip r:embed="rId12">
+                      <a:extLst>
+                        <a:ext uri="{28A0092B-C50C-407E-A947-70E740481C1C}">
+                          <a14:useLocalDpi xmlns:a14="http://schemas.microsoft.com/office/drawing/2010/main" val="0"/>
+                        </a:ext>
+                      </a:extLst>
+                    </a:blip>
+                    <a:srcRect/>
+                    <a:stretch>
+                      <a:fillRect/>
+                    </a:stretch>
+                  </pic:blipFill>
+                  <pic:spPr bwMode="auto">
+                    <a:xfrm>
+                      <a:off x="0" y="0"/>
+                      <a:ext cx="3318119" cy="1587787"/>
+                    </a:xfrm>
+                    <a:prstGeom prst="rect">
+                      <a:avLst/>
+                    </a:prstGeom>
+                    <a:noFill/>
+                    <a:ln>
+                      <a:noFill/>
+                    </a:ln>
+                  </pic:spPr>
+                </pic:pic>
+              </a:graphicData>
+            </a:graphic>
+          </wp:inline>
+        </w:drawing>
+      </w:r>
+      <w:bookmarkStart w:id="0" w:name="_GoBack"/>
       <w:bookmarkEnd w:id="0"/>
     </w:p>
     <w:sectPr>
@@ -1204,6 +1331,119 @@
     </w:lvl>
   </w:abstractNum>
   <w:abstractNum w:abstractNumId="2">
+    <w:nsid w:val="5F690C60"/>
+    <w:multiLevelType w:val="hybridMultilevel"/>
+    <w:tmpl w:val="CFA22144"/>
+    <w:lvl w:ilvl="0" w:tplc="04090001">
+      <w:start w:val="1"/>
+      <w:numFmt w:val="bullet"/>
+      <w:lvlText w:val=""/>
+      <w:lvlJc w:val="left"/>
+      <w:pPr>
+        <w:ind w:left="900" w:hanging="480"/>
+      </w:pPr>
+      <w:rPr>
+        <w:rFonts w:ascii="Wingdings" w:hAnsi="Wingdings" w:hint="default"/>
+      </w:rPr>
+    </w:lvl>
+    <w:lvl w:ilvl="1" w:tplc="04090003" w:tentative="1">
+      <w:start w:val="1"/>
+      <w:numFmt w:val="bullet"/>
+      <w:lvlText w:val=""/>
+      <w:lvlJc w:val="left"/>
+      <w:pPr>
+        <w:ind w:left="1380" w:hanging="480"/>
+      </w:pPr>
+      <w:rPr>
+        <w:rFonts w:ascii="Wingdings" w:hAnsi="Wingdings" w:hint="default"/>
+      </w:rPr>
+    </w:lvl>
+    <w:lvl w:ilvl="2" w:tplc="04090005" w:tentative="1">
+      <w:start w:val="1"/>
+      <w:numFmt w:val="bullet"/>
+      <w:lvlText w:val=""/>
+      <w:lvlJc w:val="left"/>
+      <w:pPr>
+        <w:ind w:left="1860" w:hanging="480"/>
+      </w:pPr>
+      <w:rPr>
+        <w:rFonts w:ascii="Wingdings" w:hAnsi="Wingdings" w:hint="default"/>
+      </w:rPr>
+    </w:lvl>
+    <w:lvl w:ilvl="3" w:tplc="04090001" w:tentative="1">
+      <w:start w:val="1"/>
+      <w:numFmt w:val="bullet"/>
+      <w:lvlText w:val=""/>
+      <w:lvlJc w:val="left"/>
+      <w:pPr>
+        <w:ind w:left="2340" w:hanging="480"/>
+      </w:pPr>
+      <w:rPr>
+        <w:rFonts w:ascii="Wingdings" w:hAnsi="Wingdings" w:hint="default"/>
+      </w:rPr>
+    </w:lvl>
+    <w:lvl w:ilvl="4" w:tplc="04090003" w:tentative="1">
+      <w:start w:val="1"/>
+      <w:numFmt w:val="bullet"/>
+      <w:lvlText w:val=""/>
+      <w:lvlJc w:val="left"/>
+      <w:pPr>
+        <w:ind w:left="2820" w:hanging="480"/>
+      </w:pPr>
+      <w:rPr>
+        <w:rFonts w:ascii="Wingdings" w:hAnsi="Wingdings" w:hint="default"/>
+      </w:rPr>
+    </w:lvl>
+    <w:lvl w:ilvl="5" w:tplc="04090005" w:tentative="1">
+      <w:start w:val="1"/>
+      <w:numFmt w:val="bullet"/>
+      <w:lvlText w:val=""/>
+      <w:lvlJc w:val="left"/>
+      <w:pPr>
+        <w:ind w:left="3300" w:hanging="480"/>
+      </w:pPr>
+      <w:rPr>
+        <w:rFonts w:ascii="Wingdings" w:hAnsi="Wingdings" w:hint="default"/>
+      </w:rPr>
+    </w:lvl>
+    <w:lvl w:ilvl="6" w:tplc="04090001" w:tentative="1">
+      <w:start w:val="1"/>
+      <w:numFmt w:val="bullet"/>
+      <w:lvlText w:val=""/>
+      <w:lvlJc w:val="left"/>
+      <w:pPr>
+        <w:ind w:left="3780" w:hanging="480"/>
+      </w:pPr>
+      <w:rPr>
+        <w:rFonts w:ascii="Wingdings" w:hAnsi="Wingdings" w:hint="default"/>
+      </w:rPr>
+    </w:lvl>
+    <w:lvl w:ilvl="7" w:tplc="04090003" w:tentative="1">
+      <w:start w:val="1"/>
+      <w:numFmt w:val="bullet"/>
+      <w:lvlText w:val=""/>
+      <w:lvlJc w:val="left"/>
+      <w:pPr>
+        <w:ind w:left="4260" w:hanging="480"/>
+      </w:pPr>
+      <w:rPr>
+        <w:rFonts w:ascii="Wingdings" w:hAnsi="Wingdings" w:hint="default"/>
+      </w:rPr>
+    </w:lvl>
+    <w:lvl w:ilvl="8" w:tplc="04090005" w:tentative="1">
+      <w:start w:val="1"/>
+      <w:numFmt w:val="bullet"/>
+      <w:lvlText w:val=""/>
+      <w:lvlJc w:val="left"/>
+      <w:pPr>
+        <w:ind w:left="4740" w:hanging="480"/>
+      </w:pPr>
+      <w:rPr>
+        <w:rFonts w:ascii="Wingdings" w:hAnsi="Wingdings" w:hint="default"/>
+      </w:rPr>
+    </w:lvl>
+  </w:abstractNum>
+  <w:abstractNum w:abstractNumId="3">
     <w:nsid w:val="72B97B80"/>
     <w:multiLevelType w:val="hybridMultilevel"/>
     <w:tmpl w:val="A6A21ADE"/>
@@ -1316,7 +1556,120 @@
       </w:rPr>
     </w:lvl>
   </w:abstractNum>
-  <w:abstractNum w:abstractNumId="3">
+  <w:abstractNum w:abstractNumId="4">
+    <w:nsid w:val="74431141"/>
+    <w:multiLevelType w:val="hybridMultilevel"/>
+    <w:tmpl w:val="3CB07E30"/>
+    <w:lvl w:ilvl="0" w:tplc="04090001">
+      <w:start w:val="1"/>
+      <w:numFmt w:val="bullet"/>
+      <w:lvlText w:val=""/>
+      <w:lvlJc w:val="left"/>
+      <w:pPr>
+        <w:ind w:left="480" w:hanging="480"/>
+      </w:pPr>
+      <w:rPr>
+        <w:rFonts w:ascii="Wingdings" w:hAnsi="Wingdings" w:hint="default"/>
+      </w:rPr>
+    </w:lvl>
+    <w:lvl w:ilvl="1" w:tplc="04090003">
+      <w:start w:val="1"/>
+      <w:numFmt w:val="bullet"/>
+      <w:lvlText w:val=""/>
+      <w:lvlJc w:val="left"/>
+      <w:pPr>
+        <w:ind w:left="960" w:hanging="480"/>
+      </w:pPr>
+      <w:rPr>
+        <w:rFonts w:ascii="Wingdings" w:hAnsi="Wingdings" w:hint="default"/>
+      </w:rPr>
+    </w:lvl>
+    <w:lvl w:ilvl="2" w:tplc="04090005" w:tentative="1">
+      <w:start w:val="1"/>
+      <w:numFmt w:val="bullet"/>
+      <w:lvlText w:val=""/>
+      <w:lvlJc w:val="left"/>
+      <w:pPr>
+        <w:ind w:left="1440" w:hanging="480"/>
+      </w:pPr>
+      <w:rPr>
+        <w:rFonts w:ascii="Wingdings" w:hAnsi="Wingdings" w:hint="default"/>
+      </w:rPr>
+    </w:lvl>
+    <w:lvl w:ilvl="3" w:tplc="04090001" w:tentative="1">
+      <w:start w:val="1"/>
+      <w:numFmt w:val="bullet"/>
+      <w:lvlText w:val=""/>
+      <w:lvlJc w:val="left"/>
+      <w:pPr>
+        <w:ind w:left="1920" w:hanging="480"/>
+      </w:pPr>
+      <w:rPr>
+        <w:rFonts w:ascii="Wingdings" w:hAnsi="Wingdings" w:hint="default"/>
+      </w:rPr>
+    </w:lvl>
+    <w:lvl w:ilvl="4" w:tplc="04090003" w:tentative="1">
+      <w:start w:val="1"/>
+      <w:numFmt w:val="bullet"/>
+      <w:lvlText w:val=""/>
+      <w:lvlJc w:val="left"/>
+      <w:pPr>
+        <w:ind w:left="2400" w:hanging="480"/>
+      </w:pPr>
+      <w:rPr>
+        <w:rFonts w:ascii="Wingdings" w:hAnsi="Wingdings" w:hint="default"/>
+      </w:rPr>
+    </w:lvl>
+    <w:lvl w:ilvl="5" w:tplc="04090005" w:tentative="1">
+      <w:start w:val="1"/>
+      <w:numFmt w:val="bullet"/>
+      <w:lvlText w:val=""/>
+      <w:lvlJc w:val="left"/>
+      <w:pPr>
+        <w:ind w:left="2880" w:hanging="480"/>
+      </w:pPr>
+      <w:rPr>
+        <w:rFonts w:ascii="Wingdings" w:hAnsi="Wingdings" w:hint="default"/>
+      </w:rPr>
+    </w:lvl>
+    <w:lvl w:ilvl="6" w:tplc="04090001" w:tentative="1">
+      <w:start w:val="1"/>
+      <w:numFmt w:val="bullet"/>
+      <w:lvlText w:val=""/>
+      <w:lvlJc w:val="left"/>
+      <w:pPr>
+        <w:ind w:left="3360" w:hanging="480"/>
+      </w:pPr>
+      <w:rPr>
+        <w:rFonts w:ascii="Wingdings" w:hAnsi="Wingdings" w:hint="default"/>
+      </w:rPr>
+    </w:lvl>
+    <w:lvl w:ilvl="7" w:tplc="04090003" w:tentative="1">
+      <w:start w:val="1"/>
+      <w:numFmt w:val="bullet"/>
+      <w:lvlText w:val=""/>
+      <w:lvlJc w:val="left"/>
+      <w:pPr>
+        <w:ind w:left="3840" w:hanging="480"/>
+      </w:pPr>
+      <w:rPr>
+        <w:rFonts w:ascii="Wingdings" w:hAnsi="Wingdings" w:hint="default"/>
+      </w:rPr>
+    </w:lvl>
+    <w:lvl w:ilvl="8" w:tplc="04090005" w:tentative="1">
+      <w:start w:val="1"/>
+      <w:numFmt w:val="bullet"/>
+      <w:lvlText w:val=""/>
+      <w:lvlJc w:val="left"/>
+      <w:pPr>
+        <w:ind w:left="4320" w:hanging="480"/>
+      </w:pPr>
+      <w:rPr>
+        <w:rFonts w:ascii="Wingdings" w:hAnsi="Wingdings" w:hint="default"/>
+      </w:rPr>
+    </w:lvl>
+  </w:abstractNum>
+  <w:abstractNum w:abstractNumId="5">
     <w:nsid w:val="759C2BC7"/>
     <w:multiLevelType w:val="hybridMultilevel"/>
     <w:tmpl w:val="37B6D358"/>
@@ -1436,10 +1789,16 @@
     <w:abstractNumId w:val="0"/>
   </w:num>
   <w:num w:numId="3">
+    <w:abstractNumId w:val="5"/>
+  </w:num>
+  <w:num w:numId="4">
     <w:abstractNumId w:val="3"/>
   </w:num>
-  <w:num w:numId="4">
+  <w:num w:numId="5">
     <w:abstractNumId w:val="2"/>
+  </w:num>
+  <w:num w:numId="6">
+    <w:abstractNumId w:val="4"/>
   </w:num>
 </w:numbering>
 </file>

</xml_diff>

<commit_message>
set up the bayesian model, but lack of training and testing data
</commit_message>
<xml_diff>
--- a/Log.docx
+++ b/Log.docx
@@ -35,19 +35,11 @@
         </w:numPr>
         <w:ind w:firstLineChars="0"/>
       </w:pPr>
-      <w:proofErr w:type="gramStart"/>
-      <w:r>
-        <w:rPr>
-          <w:rFonts w:hint="eastAsia"/>
-        </w:rPr>
-        <w:t>pip</w:t>
-      </w:r>
-      <w:proofErr w:type="gramEnd"/>
-      <w:r>
-        <w:rPr>
-          <w:rFonts w:hint="eastAsia"/>
-        </w:rPr>
-        <w:t xml:space="preserve"> install httplib2</w:t>
+      <w:r>
+        <w:rPr>
+          <w:rFonts w:hint="eastAsia"/>
+        </w:rPr>
+        <w:t>pip install httplib2</w:t>
       </w:r>
     </w:p>
     <w:p>
@@ -59,19 +51,11 @@
         </w:numPr>
         <w:ind w:firstLineChars="0"/>
       </w:pPr>
-      <w:proofErr w:type="gramStart"/>
-      <w:r>
-        <w:rPr>
-          <w:rFonts w:hint="eastAsia"/>
-        </w:rPr>
-        <w:t>python</w:t>
-      </w:r>
-      <w:proofErr w:type="gramEnd"/>
-      <w:r>
-        <w:rPr>
-          <w:rFonts w:hint="eastAsia"/>
-        </w:rPr>
-        <w:t>-oauth2</w:t>
+      <w:r>
+        <w:rPr>
+          <w:rFonts w:hint="eastAsia"/>
+        </w:rPr>
+        <w:t>python-oauth2</w:t>
       </w:r>
     </w:p>
     <w:p>
@@ -83,19 +67,11 @@
         </w:numPr>
         <w:ind w:firstLineChars="0"/>
       </w:pPr>
-      <w:proofErr w:type="gramStart"/>
-      <w:r>
-        <w:rPr>
-          <w:rFonts w:hint="eastAsia"/>
-        </w:rPr>
-        <w:t>pip</w:t>
-      </w:r>
-      <w:proofErr w:type="gramEnd"/>
-      <w:r>
-        <w:rPr>
-          <w:rFonts w:hint="eastAsia"/>
-        </w:rPr>
-        <w:t xml:space="preserve"> install pyoauth2</w:t>
+      <w:r>
+        <w:rPr>
+          <w:rFonts w:hint="eastAsia"/>
+        </w:rPr>
+        <w:t>pip install pyoauth2</w:t>
       </w:r>
     </w:p>
     <w:p>
@@ -107,21 +83,11 @@
         </w:numPr>
         <w:ind w:firstLineChars="0"/>
       </w:pPr>
-      <w:proofErr w:type="spellStart"/>
-      <w:proofErr w:type="gramStart"/>
-      <w:r>
-        <w:rPr>
-          <w:rFonts w:hint="eastAsia"/>
-        </w:rPr>
-        <w:t>simplejson</w:t>
-      </w:r>
-      <w:proofErr w:type="spellEnd"/>
-      <w:proofErr w:type="gramEnd"/>
-      <w:r>
-        <w:rPr>
-          <w:rFonts w:hint="eastAsia"/>
-        </w:rPr>
-        <w:t xml:space="preserve"> 3.4.0</w:t>
+      <w:r>
+        <w:rPr>
+          <w:rFonts w:hint="eastAsia"/>
+        </w:rPr>
+        <w:t>simplejson 3.4.0</w:t>
       </w:r>
     </w:p>
     <w:p>
@@ -133,13 +99,8 @@
         </w:numPr>
         <w:ind w:firstLineChars="0"/>
       </w:pPr>
-      <w:proofErr w:type="gramStart"/>
-      <w:r>
-        <w:t>has</w:t>
-      </w:r>
-      <w:proofErr w:type="gramEnd"/>
-      <w:r>
-        <w:t xml:space="preserve"> been already contained in python 2.7</w:t>
+      <w:r>
+        <w:t>has been already contained in python 2.7</w:t>
       </w:r>
     </w:p>
     <w:p>
@@ -151,13 +112,8 @@
         </w:numPr>
         <w:ind w:firstLineChars="0"/>
       </w:pPr>
-      <w:proofErr w:type="gramStart"/>
-      <w:r>
-        <w:t>python</w:t>
-      </w:r>
-      <w:proofErr w:type="gramEnd"/>
-      <w:r>
-        <w:t>-twitter-1.1</w:t>
+      <w:r>
+        <w:t>python-twitter-1.1</w:t>
       </w:r>
     </w:p>
     <w:p>
@@ -169,13 +125,8 @@
         </w:numPr>
         <w:ind w:firstLineChars="0"/>
       </w:pPr>
-      <w:proofErr w:type="gramStart"/>
-      <w:r>
-        <w:t>extract</w:t>
-      </w:r>
-      <w:proofErr w:type="gramEnd"/>
-      <w:r>
-        <w:t xml:space="preserve"> the compressed file and run the setup.py=&gt;</w:t>
+      <w:r>
+        <w:t>extract the compressed file and run the setup.py=&gt;</w:t>
       </w:r>
     </w:p>
     <w:p>
@@ -187,13 +138,8 @@
         </w:numPr>
         <w:ind w:firstLineChars="0"/>
       </w:pPr>
-      <w:proofErr w:type="gramStart"/>
-      <w:r>
-        <w:t>python</w:t>
-      </w:r>
-      <w:proofErr w:type="gramEnd"/>
-      <w:r>
-        <w:t xml:space="preserve"> setup.py build</w:t>
+      <w:r>
+        <w:t>python setup.py build</w:t>
       </w:r>
     </w:p>
     <w:p>
@@ -205,13 +151,8 @@
         </w:numPr>
         <w:ind w:firstLineChars="0"/>
       </w:pPr>
-      <w:proofErr w:type="gramStart"/>
-      <w:r>
-        <w:t>python</w:t>
-      </w:r>
-      <w:proofErr w:type="gramEnd"/>
-      <w:r>
-        <w:t xml:space="preserve"> setup.py install</w:t>
+      <w:r>
+        <w:t>python setup.py install</w:t>
       </w:r>
     </w:p>
     <w:p>
@@ -223,13 +164,8 @@
         </w:numPr>
         <w:ind w:firstLineChars="0"/>
       </w:pPr>
-      <w:proofErr w:type="gramStart"/>
-      <w:r>
-        <w:t>python</w:t>
-      </w:r>
-      <w:proofErr w:type="gramEnd"/>
-      <w:r>
-        <w:t xml:space="preserve"> setup.py test (test the success of the install)</w:t>
+      <w:r>
+        <w:t>python setup.py test (test the success of the install)</w:t>
       </w:r>
     </w:p>
     <w:p>
@@ -257,19 +193,11 @@
         </w:numPr>
         <w:ind w:firstLineChars="0"/>
       </w:pPr>
-      <w:proofErr w:type="gramStart"/>
-      <w:r>
-        <w:rPr>
-          <w:rFonts w:hint="eastAsia"/>
-        </w:rPr>
-        <w:t>using</w:t>
-      </w:r>
-      <w:proofErr w:type="gramEnd"/>
-      <w:r>
-        <w:rPr>
-          <w:rFonts w:hint="eastAsia"/>
-        </w:rPr>
-        <w:t xml:space="preserve"> homebrew to install Mercurial</w:t>
+      <w:r>
+        <w:rPr>
+          <w:rFonts w:hint="eastAsia"/>
+        </w:rPr>
+        <w:t>using homebrew to install Mercurial</w:t>
       </w:r>
     </w:p>
     <w:p>
@@ -313,13 +241,8 @@
         </w:numPr>
         <w:ind w:firstLineChars="0"/>
       </w:pPr>
-      <w:proofErr w:type="gramStart"/>
-      <w:r>
-        <w:t>hg</w:t>
-      </w:r>
-      <w:proofErr w:type="gramEnd"/>
-      <w:r>
-        <w:t xml:space="preserve"> clone http://python-twitter.googlecode.com/hg/ python-twitter</w:t>
+      <w:r>
+        <w:t>hg clone http://python-twitter.googlecode.com/hg/ python-twitter</w:t>
       </w:r>
     </w:p>
     <w:p>
@@ -357,25 +280,21 @@
       <w:r>
         <w:t xml:space="preserve">Get </w:t>
       </w:r>
-      <w:proofErr w:type="spellStart"/>
       <w:r>
         <w:rPr>
           <w:b/>
         </w:rPr>
         <w:t>access_token</w:t>
       </w:r>
-      <w:proofErr w:type="spellEnd"/>
       <w:r>
         <w:t xml:space="preserve"> and </w:t>
       </w:r>
-      <w:proofErr w:type="spellStart"/>
       <w:r>
         <w:rPr>
           <w:b/>
         </w:rPr>
         <w:t>access_token_secret</w:t>
       </w:r>
-      <w:proofErr w:type="spellEnd"/>
     </w:p>
     <w:p>
       <w:pPr>
@@ -478,25 +397,21 @@
       <w:r>
         <w:t xml:space="preserve">Get </w:t>
       </w:r>
-      <w:proofErr w:type="spellStart"/>
       <w:r>
         <w:rPr>
           <w:b/>
         </w:rPr>
         <w:t>comsumer_key</w:t>
       </w:r>
-      <w:proofErr w:type="spellEnd"/>
       <w:r>
         <w:t xml:space="preserve"> and </w:t>
       </w:r>
-      <w:proofErr w:type="spellStart"/>
       <w:r>
         <w:rPr>
           <w:b/>
         </w:rPr>
         <w:t>comsumer_secret</w:t>
       </w:r>
-      <w:proofErr w:type="spellEnd"/>
     </w:p>
     <w:p>
       <w:pPr>
@@ -507,61 +422,41 @@
         </w:numPr>
         <w:ind w:firstLineChars="0"/>
       </w:pPr>
-      <w:proofErr w:type="spellStart"/>
-      <w:proofErr w:type="gramStart"/>
       <w:r>
         <w:rPr>
           <w:b/>
         </w:rPr>
-        <w:t>comsumer</w:t>
-      </w:r>
-      <w:proofErr w:type="gramEnd"/>
+        <w:t>comsumer_key</w:t>
+      </w:r>
+      <w:r>
+        <w:t xml:space="preserve"> and </w:t>
+      </w:r>
       <w:r>
         <w:rPr>
           <w:b/>
         </w:rPr>
-        <w:t>_key</w:t>
-      </w:r>
-      <w:proofErr w:type="spellEnd"/>
+        <w:t>comsumer_secret</w:t>
+      </w:r>
+      <w:r>
+        <w:t xml:space="preserve"> are known as </w:t>
+      </w:r>
+      <w:r>
+        <w:rPr>
+          <w:b/>
+        </w:rPr>
+        <w:t>API key</w:t>
+      </w:r>
       <w:r>
         <w:t xml:space="preserve"> and </w:t>
       </w:r>
-      <w:proofErr w:type="spellStart"/>
       <w:r>
         <w:rPr>
           <w:b/>
         </w:rPr>
-        <w:t>comsumer_secret</w:t>
-      </w:r>
-      <w:proofErr w:type="spellEnd"/>
-      <w:r>
-        <w:t xml:space="preserve"> are known as </w:t>
-      </w:r>
-      <w:r>
-        <w:rPr>
-          <w:b/>
-        </w:rPr>
-        <w:t>API key</w:t>
-      </w:r>
-      <w:r>
-        <w:t xml:space="preserve"> and </w:t>
-      </w:r>
-      <w:r>
-        <w:rPr>
-          <w:b/>
-        </w:rPr>
         <w:t xml:space="preserve">API secret </w:t>
       </w:r>
       <w:r>
-        <w:t xml:space="preserve">in </w:t>
-      </w:r>
-      <w:proofErr w:type="spellStart"/>
-      <w:r>
-        <w:t>OAuth</w:t>
-      </w:r>
-      <w:proofErr w:type="spellEnd"/>
-      <w:r>
-        <w:t xml:space="preserve"> 1.0A</w:t>
+        <w:t>in OAuth 1.0A</w:t>
       </w:r>
     </w:p>
     <w:p>
@@ -640,13 +535,8 @@
         <w:t xml:space="preserve">Test the credentials in </w:t>
       </w:r>
       <w:r>
-        <w:t xml:space="preserve">python </w:t>
-      </w:r>
-      <w:proofErr w:type="gramStart"/>
-      <w:r>
-        <w:t>file(</w:t>
-      </w:r>
-      <w:proofErr w:type="gramEnd"/>
+        <w:t>python file(</w:t>
+      </w:r>
       <w:r>
         <w:rPr>
           <w:highlight w:val="red"/>
@@ -666,13 +556,8 @@
         </w:numPr>
         <w:ind w:firstLineChars="0"/>
       </w:pPr>
-      <w:proofErr w:type="gramStart"/>
-      <w:r>
-        <w:t>v1.0</w:t>
-      </w:r>
-      <w:proofErr w:type="gramEnd"/>
-      <w:r>
-        <w:t xml:space="preserve"> is not supported anymore, while v1.1 of twitter-python hasn’t been published.</w:t>
+      <w:r>
+        <w:t>v1.0 is not supported anymore, while v1.1 of twitter-python hasn’t been published.</w:t>
       </w:r>
     </w:p>
     <w:p>
@@ -755,13 +640,8 @@
         </w:numPr>
         <w:ind w:firstLineChars="0"/>
       </w:pPr>
-      <w:proofErr w:type="gramStart"/>
-      <w:r>
-        <w:t>install</w:t>
-      </w:r>
-      <w:proofErr w:type="gramEnd"/>
-      <w:r>
-        <w:t xml:space="preserve"> tweepy is easier than python-twitter</w:t>
+      <w:r>
+        <w:t>install tweepy is easier than python-twitter</w:t>
       </w:r>
     </w:p>
     <w:p>
@@ -773,13 +653,8 @@
         </w:numPr>
         <w:ind w:firstLineChars="0"/>
       </w:pPr>
-      <w:proofErr w:type="gramStart"/>
-      <w:r>
-        <w:t>use</w:t>
-      </w:r>
-      <w:proofErr w:type="gramEnd"/>
-      <w:r>
-        <w:t xml:space="preserve"> pip install tweepy</w:t>
+      <w:r>
+        <w:t>use pip install tweepy</w:t>
       </w:r>
     </w:p>
     <w:p>
@@ -805,15 +680,7 @@
         <w:ind w:firstLineChars="0"/>
       </w:pPr>
       <w:r>
-        <w:t xml:space="preserve">As I update status in python file. </w:t>
-      </w:r>
-      <w:proofErr w:type="gramStart"/>
-      <w:r>
-        <w:t>The reflect</w:t>
-      </w:r>
-      <w:proofErr w:type="gramEnd"/>
-      <w:r>
-        <w:t xml:space="preserve"> immediately show up in twitter page. </w:t>
+        <w:t xml:space="preserve">As I update status in python file. The reflect immediately show up in twitter page. </w:t>
       </w:r>
     </w:p>
     <w:p>
@@ -887,9 +754,6 @@
           <w:numId w:val="4"/>
         </w:numPr>
         <w:ind w:firstLineChars="0"/>
-        <w:rPr>
-          <w:rFonts w:hint="eastAsia"/>
-        </w:rPr>
       </w:pPr>
       <w:r>
         <w:rPr>
@@ -945,19 +809,8 @@
         </w:drawing>
       </w:r>
     </w:p>
-    <w:p>
-      <w:pPr>
-        <w:rPr>
-          <w:rFonts w:hint="eastAsia"/>
-        </w:rPr>
-      </w:pPr>
-    </w:p>
-    <w:p>
-      <w:pPr>
-        <w:rPr>
-          <w:rFonts w:hint="eastAsia"/>
-        </w:rPr>
-      </w:pPr>
+    <w:p/>
+    <w:p>
       <w:r>
         <w:rPr>
           <w:rFonts w:hint="eastAsia"/>
@@ -973,9 +826,6 @@
           <w:numId w:val="6"/>
         </w:numPr>
         <w:ind w:firstLineChars="0"/>
-        <w:rPr>
-          <w:rFonts w:hint="eastAsia"/>
-        </w:rPr>
       </w:pPr>
       <w:r>
         <w:rPr>
@@ -992,9 +842,6 @@
           <w:numId w:val="6"/>
         </w:numPr>
         <w:ind w:firstLineChars="0"/>
-        <w:rPr>
-          <w:rFonts w:hint="eastAsia"/>
-        </w:rPr>
       </w:pPr>
       <w:hyperlink r:id="rId11" w:history="1">
         <w:r>
@@ -1013,9 +860,6 @@
           <w:numId w:val="6"/>
         </w:numPr>
         <w:ind w:firstLineChars="0"/>
-        <w:rPr>
-          <w:rFonts w:hint="eastAsia"/>
-        </w:rPr>
       </w:pPr>
       <w:r>
         <w:rPr>
@@ -1089,6 +933,146 @@
           </wp:inline>
         </w:drawing>
       </w:r>
+    </w:p>
+    <w:p>
+      <w:pPr>
+        <w:rPr>
+          <w:rFonts w:hint="eastAsia"/>
+        </w:rPr>
+      </w:pPr>
+    </w:p>
+    <w:p>
+      <w:pPr>
+        <w:rPr>
+          <w:rFonts w:hint="eastAsia"/>
+        </w:rPr>
+      </w:pPr>
+      <w:r>
+        <w:rPr>
+          <w:rFonts w:hint="eastAsia"/>
+        </w:rPr>
+        <w:t xml:space="preserve">Train a </w:t>
+      </w:r>
+      <w:r>
+        <w:t>Bayesian</w:t>
+      </w:r>
+      <w:r>
+        <w:rPr>
+          <w:rFonts w:hint="eastAsia"/>
+        </w:rPr>
+        <w:t xml:space="preserve"> classifer</w:t>
+      </w:r>
+    </w:p>
+    <w:p>
+      <w:pPr>
+        <w:pStyle w:val="a3"/>
+        <w:numPr>
+          <w:ilvl w:val="0"/>
+          <w:numId w:val="8"/>
+        </w:numPr>
+        <w:ind w:firstLineChars="0"/>
+        <w:rPr>
+          <w:rFonts w:hint="eastAsia"/>
+        </w:rPr>
+      </w:pPr>
+      <w:r>
+        <w:rPr>
+          <w:rFonts w:hint="eastAsia"/>
+        </w:rPr>
+        <w:t>Manually select some tweets as the positive and negative training set.</w:t>
+      </w:r>
+      <w:r>
+        <w:rPr>
+          <w:rFonts w:hint="eastAsia"/>
+        </w:rPr>
+        <w:t xml:space="preserve"> (using tweepy to download some tweets.)</w:t>
+      </w:r>
+    </w:p>
+    <w:p>
+      <w:pPr>
+        <w:pStyle w:val="a3"/>
+        <w:numPr>
+          <w:ilvl w:val="1"/>
+          <w:numId w:val="8"/>
+        </w:numPr>
+        <w:ind w:firstLineChars="0"/>
+      </w:pPr>
+      <w:r>
+        <w:rPr>
+          <w:rFonts w:hint="eastAsia"/>
+        </w:rPr>
+        <w:t xml:space="preserve">Search for some keyword that listed on coursework. Like </w:t>
+      </w:r>
+      <w:r>
+        <w:t>“</w:t>
+      </w:r>
+      <w:r>
+        <w:rPr>
+          <w:rFonts w:hint="eastAsia"/>
+        </w:rPr>
+        <w:t>Apple</w:t>
+      </w:r>
+      <w:r>
+        <w:t>”</w:t>
+      </w:r>
+      <w:r>
+        <w:rPr>
+          <w:rFonts w:hint="eastAsia"/>
+        </w:rPr>
+        <w:t xml:space="preserve">, </w:t>
+      </w:r>
+      <w:r>
+        <w:t>“</w:t>
+      </w:r>
+      <w:r>
+        <w:rPr>
+          <w:rFonts w:hint="eastAsia"/>
+        </w:rPr>
+        <w:t>Microsoft</w:t>
+      </w:r>
+      <w:r>
+        <w:t>”</w:t>
+      </w:r>
+      <w:r>
+        <w:rPr>
+          <w:rFonts w:hint="eastAsia"/>
+        </w:rPr>
+        <w:t xml:space="preserve">, </w:t>
+      </w:r>
+      <w:r>
+        <w:t>“</w:t>
+      </w:r>
+      <w:r>
+        <w:rPr>
+          <w:rFonts w:hint="eastAsia"/>
+        </w:rPr>
+        <w:t>Google</w:t>
+      </w:r>
+      <w:r>
+        <w:t>”</w:t>
+      </w:r>
+      <w:r>
+        <w:rPr>
+          <w:rFonts w:hint="eastAsia"/>
+        </w:rPr>
+        <w:t>.</w:t>
+      </w:r>
+    </w:p>
+    <w:p>
+      <w:pPr>
+        <w:pStyle w:val="a3"/>
+        <w:numPr>
+          <w:ilvl w:val="1"/>
+          <w:numId w:val="8"/>
+        </w:numPr>
+        <w:ind w:firstLineChars="0"/>
+        <w:rPr>
+          <w:rFonts w:hint="eastAsia"/>
+        </w:rPr>
+      </w:pPr>
+      <w:r>
+        <w:t>Save the classifier as ciclass for further use.</w:t>
+      </w:r>
       <w:bookmarkStart w:id="0" w:name="_GoBack"/>
       <w:bookmarkEnd w:id="0"/>
     </w:p>
@@ -1331,6 +1315,119 @@
     </w:lvl>
   </w:abstractNum>
   <w:abstractNum w:abstractNumId="2">
+    <w:nsid w:val="0D285D57"/>
+    <w:multiLevelType w:val="hybridMultilevel"/>
+    <w:tmpl w:val="141CCE56"/>
+    <w:lvl w:ilvl="0" w:tplc="04090001">
+      <w:start w:val="1"/>
+      <w:numFmt w:val="bullet"/>
+      <w:lvlText w:val=""/>
+      <w:lvlJc w:val="left"/>
+      <w:pPr>
+        <w:ind w:left="900" w:hanging="480"/>
+      </w:pPr>
+      <w:rPr>
+        <w:rFonts w:ascii="Wingdings" w:hAnsi="Wingdings" w:hint="default"/>
+      </w:rPr>
+    </w:lvl>
+    <w:lvl w:ilvl="1" w:tplc="04090003" w:tentative="1">
+      <w:start w:val="1"/>
+      <w:numFmt w:val="bullet"/>
+      <w:lvlText w:val=""/>
+      <w:lvlJc w:val="left"/>
+      <w:pPr>
+        <w:ind w:left="1380" w:hanging="480"/>
+      </w:pPr>
+      <w:rPr>
+        <w:rFonts w:ascii="Wingdings" w:hAnsi="Wingdings" w:hint="default"/>
+      </w:rPr>
+    </w:lvl>
+    <w:lvl w:ilvl="2" w:tplc="04090005" w:tentative="1">
+      <w:start w:val="1"/>
+      <w:numFmt w:val="bullet"/>
+      <w:lvlText w:val=""/>
+      <w:lvlJc w:val="left"/>
+      <w:pPr>
+        <w:ind w:left="1860" w:hanging="480"/>
+      </w:pPr>
+      <w:rPr>
+        <w:rFonts w:ascii="Wingdings" w:hAnsi="Wingdings" w:hint="default"/>
+      </w:rPr>
+    </w:lvl>
+    <w:lvl w:ilvl="3" w:tplc="04090001" w:tentative="1">
+      <w:start w:val="1"/>
+      <w:numFmt w:val="bullet"/>
+      <w:lvlText w:val=""/>
+      <w:lvlJc w:val="left"/>
+      <w:pPr>
+        <w:ind w:left="2340" w:hanging="480"/>
+      </w:pPr>
+      <w:rPr>
+        <w:rFonts w:ascii="Wingdings" w:hAnsi="Wingdings" w:hint="default"/>
+      </w:rPr>
+    </w:lvl>
+    <w:lvl w:ilvl="4" w:tplc="04090003" w:tentative="1">
+      <w:start w:val="1"/>
+      <w:numFmt w:val="bullet"/>
+      <w:lvlText w:val=""/>
+      <w:lvlJc w:val="left"/>
+      <w:pPr>
+        <w:ind w:left="2820" w:hanging="480"/>
+      </w:pPr>
+      <w:rPr>
+        <w:rFonts w:ascii="Wingdings" w:hAnsi="Wingdings" w:hint="default"/>
+      </w:rPr>
+    </w:lvl>
+    <w:lvl w:ilvl="5" w:tplc="04090005" w:tentative="1">
+      <w:start w:val="1"/>
+      <w:numFmt w:val="bullet"/>
+      <w:lvlText w:val=""/>
+      <w:lvlJc w:val="left"/>
+      <w:pPr>
+        <w:ind w:left="3300" w:hanging="480"/>
+      </w:pPr>
+      <w:rPr>
+        <w:rFonts w:ascii="Wingdings" w:hAnsi="Wingdings" w:hint="default"/>
+      </w:rPr>
+    </w:lvl>
+    <w:lvl w:ilvl="6" w:tplc="04090001" w:tentative="1">
+      <w:start w:val="1"/>
+      <w:numFmt w:val="bullet"/>
+      <w:lvlText w:val=""/>
+      <w:lvlJc w:val="left"/>
+      <w:pPr>
+        <w:ind w:left="3780" w:hanging="480"/>
+      </w:pPr>
+      <w:rPr>
+        <w:rFonts w:ascii="Wingdings" w:hAnsi="Wingdings" w:hint="default"/>
+      </w:rPr>
+    </w:lvl>
+    <w:lvl w:ilvl="7" w:tplc="04090003" w:tentative="1">
+      <w:start w:val="1"/>
+      <w:numFmt w:val="bullet"/>
+      <w:lvlText w:val=""/>
+      <w:lvlJc w:val="left"/>
+      <w:pPr>
+        <w:ind w:left="4260" w:hanging="480"/>
+      </w:pPr>
+      <w:rPr>
+        <w:rFonts w:ascii="Wingdings" w:hAnsi="Wingdings" w:hint="default"/>
+      </w:rPr>
+    </w:lvl>
+    <w:lvl w:ilvl="8" w:tplc="04090005" w:tentative="1">
+      <w:start w:val="1"/>
+      <w:numFmt w:val="bullet"/>
+      <w:lvlText w:val=""/>
+      <w:lvlJc w:val="left"/>
+      <w:pPr>
+        <w:ind w:left="4740" w:hanging="480"/>
+      </w:pPr>
+      <w:rPr>
+        <w:rFonts w:ascii="Wingdings" w:hAnsi="Wingdings" w:hint="default"/>
+      </w:rPr>
+    </w:lvl>
+  </w:abstractNum>
+  <w:abstractNum w:abstractNumId="3">
     <w:nsid w:val="5F690C60"/>
     <w:multiLevelType w:val="hybridMultilevel"/>
     <w:tmpl w:val="CFA22144"/>
@@ -1443,7 +1540,7 @@
       </w:rPr>
     </w:lvl>
   </w:abstractNum>
-  <w:abstractNum w:abstractNumId="3">
+  <w:abstractNum w:abstractNumId="4">
     <w:nsid w:val="72B97B80"/>
     <w:multiLevelType w:val="hybridMultilevel"/>
     <w:tmpl w:val="A6A21ADE"/>
@@ -1556,7 +1653,7 @@
       </w:rPr>
     </w:lvl>
   </w:abstractNum>
-  <w:abstractNum w:abstractNumId="4">
+  <w:abstractNum w:abstractNumId="5">
     <w:nsid w:val="74431141"/>
     <w:multiLevelType w:val="hybridMultilevel"/>
     <w:tmpl w:val="3CB07E30"/>
@@ -1669,7 +1766,7 @@
       </w:rPr>
     </w:lvl>
   </w:abstractNum>
-  <w:abstractNum w:abstractNumId="5">
+  <w:abstractNum w:abstractNumId="6">
     <w:nsid w:val="759C2BC7"/>
     <w:multiLevelType w:val="hybridMultilevel"/>
     <w:tmpl w:val="37B6D358"/>
@@ -1686,6 +1783,119 @@
       </w:rPr>
     </w:lvl>
     <w:lvl w:ilvl="1" w:tplc="04090003" w:tentative="1">
+      <w:start w:val="1"/>
+      <w:numFmt w:val="bullet"/>
+      <w:lvlText w:val=""/>
+      <w:lvlJc w:val="left"/>
+      <w:pPr>
+        <w:ind w:left="960" w:hanging="480"/>
+      </w:pPr>
+      <w:rPr>
+        <w:rFonts w:ascii="Wingdings" w:hAnsi="Wingdings" w:hint="default"/>
+      </w:rPr>
+    </w:lvl>
+    <w:lvl w:ilvl="2" w:tplc="04090005" w:tentative="1">
+      <w:start w:val="1"/>
+      <w:numFmt w:val="bullet"/>
+      <w:lvlText w:val=""/>
+      <w:lvlJc w:val="left"/>
+      <w:pPr>
+        <w:ind w:left="1440" w:hanging="480"/>
+      </w:pPr>
+      <w:rPr>
+        <w:rFonts w:ascii="Wingdings" w:hAnsi="Wingdings" w:hint="default"/>
+      </w:rPr>
+    </w:lvl>
+    <w:lvl w:ilvl="3" w:tplc="04090001" w:tentative="1">
+      <w:start w:val="1"/>
+      <w:numFmt w:val="bullet"/>
+      <w:lvlText w:val=""/>
+      <w:lvlJc w:val="left"/>
+      <w:pPr>
+        <w:ind w:left="1920" w:hanging="480"/>
+      </w:pPr>
+      <w:rPr>
+        <w:rFonts w:ascii="Wingdings" w:hAnsi="Wingdings" w:hint="default"/>
+      </w:rPr>
+    </w:lvl>
+    <w:lvl w:ilvl="4" w:tplc="04090003" w:tentative="1">
+      <w:start w:val="1"/>
+      <w:numFmt w:val="bullet"/>
+      <w:lvlText w:val=""/>
+      <w:lvlJc w:val="left"/>
+      <w:pPr>
+        <w:ind w:left="2400" w:hanging="480"/>
+      </w:pPr>
+      <w:rPr>
+        <w:rFonts w:ascii="Wingdings" w:hAnsi="Wingdings" w:hint="default"/>
+      </w:rPr>
+    </w:lvl>
+    <w:lvl w:ilvl="5" w:tplc="04090005" w:tentative="1">
+      <w:start w:val="1"/>
+      <w:numFmt w:val="bullet"/>
+      <w:lvlText w:val=""/>
+      <w:lvlJc w:val="left"/>
+      <w:pPr>
+        <w:ind w:left="2880" w:hanging="480"/>
+      </w:pPr>
+      <w:rPr>
+        <w:rFonts w:ascii="Wingdings" w:hAnsi="Wingdings" w:hint="default"/>
+      </w:rPr>
+    </w:lvl>
+    <w:lvl w:ilvl="6" w:tplc="04090001" w:tentative="1">
+      <w:start w:val="1"/>
+      <w:numFmt w:val="bullet"/>
+      <w:lvlText w:val=""/>
+      <w:lvlJc w:val="left"/>
+      <w:pPr>
+        <w:ind w:left="3360" w:hanging="480"/>
+      </w:pPr>
+      <w:rPr>
+        <w:rFonts w:ascii="Wingdings" w:hAnsi="Wingdings" w:hint="default"/>
+      </w:rPr>
+    </w:lvl>
+    <w:lvl w:ilvl="7" w:tplc="04090003" w:tentative="1">
+      <w:start w:val="1"/>
+      <w:numFmt w:val="bullet"/>
+      <w:lvlText w:val=""/>
+      <w:lvlJc w:val="left"/>
+      <w:pPr>
+        <w:ind w:left="3840" w:hanging="480"/>
+      </w:pPr>
+      <w:rPr>
+        <w:rFonts w:ascii="Wingdings" w:hAnsi="Wingdings" w:hint="default"/>
+      </w:rPr>
+    </w:lvl>
+    <w:lvl w:ilvl="8" w:tplc="04090005" w:tentative="1">
+      <w:start w:val="1"/>
+      <w:numFmt w:val="bullet"/>
+      <w:lvlText w:val=""/>
+      <w:lvlJc w:val="left"/>
+      <w:pPr>
+        <w:ind w:left="4320" w:hanging="480"/>
+      </w:pPr>
+      <w:rPr>
+        <w:rFonts w:ascii="Wingdings" w:hAnsi="Wingdings" w:hint="default"/>
+      </w:rPr>
+    </w:lvl>
+  </w:abstractNum>
+  <w:abstractNum w:abstractNumId="7">
+    <w:nsid w:val="7B45467B"/>
+    <w:multiLevelType w:val="hybridMultilevel"/>
+    <w:tmpl w:val="48F67B18"/>
+    <w:lvl w:ilvl="0" w:tplc="04090001">
+      <w:start w:val="1"/>
+      <w:numFmt w:val="bullet"/>
+      <w:lvlText w:val=""/>
+      <w:lvlJc w:val="left"/>
+      <w:pPr>
+        <w:ind w:left="480" w:hanging="480"/>
+      </w:pPr>
+      <w:rPr>
+        <w:rFonts w:ascii="Wingdings" w:hAnsi="Wingdings" w:hint="default"/>
+      </w:rPr>
+    </w:lvl>
+    <w:lvl w:ilvl="1" w:tplc="04090003">
       <w:start w:val="1"/>
       <w:numFmt w:val="bullet"/>
       <w:lvlText w:val=""/>
@@ -1789,16 +1999,22 @@
     <w:abstractNumId w:val="0"/>
   </w:num>
   <w:num w:numId="3">
+    <w:abstractNumId w:val="6"/>
+  </w:num>
+  <w:num w:numId="4">
+    <w:abstractNumId w:val="4"/>
+  </w:num>
+  <w:num w:numId="5">
+    <w:abstractNumId w:val="3"/>
+  </w:num>
+  <w:num w:numId="6">
     <w:abstractNumId w:val="5"/>
   </w:num>
-  <w:num w:numId="4">
-    <w:abstractNumId w:val="3"/>
-  </w:num>
-  <w:num w:numId="5">
+  <w:num w:numId="7">
     <w:abstractNumId w:val="2"/>
   </w:num>
-  <w:num w:numId="6">
-    <w:abstractNumId w:val="4"/>
+  <w:num w:numId="8">
+    <w:abstractNumId w:val="7"/>
   </w:num>
 </w:numbering>
 </file>
@@ -2039,6 +2255,18 @@
       <w:szCs w:val="18"/>
     </w:rPr>
   </w:style>
+  <w:style w:type="character" w:styleId="FollowedHyperlink">
+    <w:name w:val="FollowedHyperlink"/>
+    <w:basedOn w:val="a0"/>
+    <w:uiPriority w:val="99"/>
+    <w:semiHidden/>
+    <w:unhideWhenUsed/>
+    <w:rsid w:val="008C2E52"/>
+    <w:rPr>
+      <w:color w:val="800080" w:themeColor="followedHyperlink"/>
+      <w:u w:val="single"/>
+    </w:rPr>
+  </w:style>
 </w:styles>
 </file>
 
@@ -2276,6 +2504,18 @@
       <w:rFonts w:ascii="Heiti SC Light" w:eastAsia="Heiti SC Light"/>
       <w:sz w:val="18"/>
       <w:szCs w:val="18"/>
+    </w:rPr>
+  </w:style>
+  <w:style w:type="character" w:styleId="FollowedHyperlink">
+    <w:name w:val="FollowedHyperlink"/>
+    <w:basedOn w:val="a0"/>
+    <w:uiPriority w:val="99"/>
+    <w:semiHidden/>
+    <w:unhideWhenUsed/>
+    <w:rsid w:val="008C2E52"/>
+    <w:rPr>
+      <w:color w:val="800080" w:themeColor="followedHyperlink"/>
+      <w:u w:val="single"/>
     </w:rPr>
   </w:style>
 </w:styles>

</xml_diff>

<commit_message>
Finish twitter search, which can accept a query, and return the ratio of positive
</commit_message>
<xml_diff>
--- a/Log.docx
+++ b/Log.docx
@@ -35,11 +35,19 @@
         </w:numPr>
         <w:ind w:firstLineChars="0"/>
       </w:pPr>
-      <w:r>
-        <w:rPr>
-          <w:rFonts w:hint="eastAsia"/>
-        </w:rPr>
-        <w:t>pip install httplib2</w:t>
+      <w:proofErr w:type="gramStart"/>
+      <w:r>
+        <w:rPr>
+          <w:rFonts w:hint="eastAsia"/>
+        </w:rPr>
+        <w:t>pip</w:t>
+      </w:r>
+      <w:proofErr w:type="gramEnd"/>
+      <w:r>
+        <w:rPr>
+          <w:rFonts w:hint="eastAsia"/>
+        </w:rPr>
+        <w:t xml:space="preserve"> install httplib2</w:t>
       </w:r>
     </w:p>
     <w:p>
@@ -51,11 +59,19 @@
         </w:numPr>
         <w:ind w:firstLineChars="0"/>
       </w:pPr>
-      <w:r>
-        <w:rPr>
-          <w:rFonts w:hint="eastAsia"/>
-        </w:rPr>
-        <w:t>python-oauth2</w:t>
+      <w:proofErr w:type="gramStart"/>
+      <w:r>
+        <w:rPr>
+          <w:rFonts w:hint="eastAsia"/>
+        </w:rPr>
+        <w:t>python</w:t>
+      </w:r>
+      <w:proofErr w:type="gramEnd"/>
+      <w:r>
+        <w:rPr>
+          <w:rFonts w:hint="eastAsia"/>
+        </w:rPr>
+        <w:t>-oauth2</w:t>
       </w:r>
     </w:p>
     <w:p>
@@ -67,11 +83,19 @@
         </w:numPr>
         <w:ind w:firstLineChars="0"/>
       </w:pPr>
-      <w:r>
-        <w:rPr>
-          <w:rFonts w:hint="eastAsia"/>
-        </w:rPr>
-        <w:t>pip install pyoauth2</w:t>
+      <w:proofErr w:type="gramStart"/>
+      <w:r>
+        <w:rPr>
+          <w:rFonts w:hint="eastAsia"/>
+        </w:rPr>
+        <w:t>pip</w:t>
+      </w:r>
+      <w:proofErr w:type="gramEnd"/>
+      <w:r>
+        <w:rPr>
+          <w:rFonts w:hint="eastAsia"/>
+        </w:rPr>
+        <w:t xml:space="preserve"> install pyoauth2</w:t>
       </w:r>
     </w:p>
     <w:p>
@@ -83,11 +107,21 @@
         </w:numPr>
         <w:ind w:firstLineChars="0"/>
       </w:pPr>
-      <w:r>
-        <w:rPr>
-          <w:rFonts w:hint="eastAsia"/>
-        </w:rPr>
-        <w:t>simplejson 3.4.0</w:t>
+      <w:proofErr w:type="spellStart"/>
+      <w:proofErr w:type="gramStart"/>
+      <w:r>
+        <w:rPr>
+          <w:rFonts w:hint="eastAsia"/>
+        </w:rPr>
+        <w:t>simplejson</w:t>
+      </w:r>
+      <w:proofErr w:type="spellEnd"/>
+      <w:proofErr w:type="gramEnd"/>
+      <w:r>
+        <w:rPr>
+          <w:rFonts w:hint="eastAsia"/>
+        </w:rPr>
+        <w:t xml:space="preserve"> 3.4.0</w:t>
       </w:r>
     </w:p>
     <w:p>
@@ -99,8 +133,13 @@
         </w:numPr>
         <w:ind w:firstLineChars="0"/>
       </w:pPr>
-      <w:r>
-        <w:t>has been already contained in python 2.7</w:t>
+      <w:proofErr w:type="gramStart"/>
+      <w:r>
+        <w:t>has</w:t>
+      </w:r>
+      <w:proofErr w:type="gramEnd"/>
+      <w:r>
+        <w:t xml:space="preserve"> been already contained in python 2.7</w:t>
       </w:r>
     </w:p>
     <w:p>
@@ -112,8 +151,13 @@
         </w:numPr>
         <w:ind w:firstLineChars="0"/>
       </w:pPr>
-      <w:r>
-        <w:t>python-twitter-1.1</w:t>
+      <w:proofErr w:type="gramStart"/>
+      <w:r>
+        <w:t>python</w:t>
+      </w:r>
+      <w:proofErr w:type="gramEnd"/>
+      <w:r>
+        <w:t>-twitter-1.1</w:t>
       </w:r>
     </w:p>
     <w:p>
@@ -125,8 +169,13 @@
         </w:numPr>
         <w:ind w:firstLineChars="0"/>
       </w:pPr>
-      <w:r>
-        <w:t>extract the compressed file and run the setup.py=&gt;</w:t>
+      <w:proofErr w:type="gramStart"/>
+      <w:r>
+        <w:t>extract</w:t>
+      </w:r>
+      <w:proofErr w:type="gramEnd"/>
+      <w:r>
+        <w:t xml:space="preserve"> the compressed file and run the setup.py=&gt;</w:t>
       </w:r>
     </w:p>
     <w:p>
@@ -138,8 +187,13 @@
         </w:numPr>
         <w:ind w:firstLineChars="0"/>
       </w:pPr>
-      <w:r>
-        <w:t>python setup.py build</w:t>
+      <w:proofErr w:type="gramStart"/>
+      <w:r>
+        <w:t>python</w:t>
+      </w:r>
+      <w:proofErr w:type="gramEnd"/>
+      <w:r>
+        <w:t xml:space="preserve"> setup.py build</w:t>
       </w:r>
     </w:p>
     <w:p>
@@ -151,8 +205,13 @@
         </w:numPr>
         <w:ind w:firstLineChars="0"/>
       </w:pPr>
-      <w:r>
-        <w:t>python setup.py install</w:t>
+      <w:proofErr w:type="gramStart"/>
+      <w:r>
+        <w:t>python</w:t>
+      </w:r>
+      <w:proofErr w:type="gramEnd"/>
+      <w:r>
+        <w:t xml:space="preserve"> setup.py install</w:t>
       </w:r>
     </w:p>
     <w:p>
@@ -164,8 +223,13 @@
         </w:numPr>
         <w:ind w:firstLineChars="0"/>
       </w:pPr>
-      <w:r>
-        <w:t>python setup.py test (test the success of the install)</w:t>
+      <w:proofErr w:type="gramStart"/>
+      <w:r>
+        <w:t>python</w:t>
+      </w:r>
+      <w:proofErr w:type="gramEnd"/>
+      <w:r>
+        <w:t xml:space="preserve"> setup.py test (test the success of the install)</w:t>
       </w:r>
     </w:p>
     <w:p>
@@ -193,11 +257,19 @@
         </w:numPr>
         <w:ind w:firstLineChars="0"/>
       </w:pPr>
-      <w:r>
-        <w:rPr>
-          <w:rFonts w:hint="eastAsia"/>
-        </w:rPr>
-        <w:t>using homebrew to install Mercurial</w:t>
+      <w:proofErr w:type="gramStart"/>
+      <w:r>
+        <w:rPr>
+          <w:rFonts w:hint="eastAsia"/>
+        </w:rPr>
+        <w:t>using</w:t>
+      </w:r>
+      <w:proofErr w:type="gramEnd"/>
+      <w:r>
+        <w:rPr>
+          <w:rFonts w:hint="eastAsia"/>
+        </w:rPr>
+        <w:t xml:space="preserve"> homebrew to install Mercurial</w:t>
       </w:r>
     </w:p>
     <w:p>
@@ -241,8 +313,13 @@
         </w:numPr>
         <w:ind w:firstLineChars="0"/>
       </w:pPr>
-      <w:r>
-        <w:t>hg clone http://python-twitter.googlecode.com/hg/ python-twitter</w:t>
+      <w:proofErr w:type="gramStart"/>
+      <w:r>
+        <w:t>hg</w:t>
+      </w:r>
+      <w:proofErr w:type="gramEnd"/>
+      <w:r>
+        <w:t xml:space="preserve"> clone http://python-twitter.googlecode.com/hg/ python-twitter</w:t>
       </w:r>
     </w:p>
     <w:p>
@@ -280,21 +357,25 @@
       <w:r>
         <w:t xml:space="preserve">Get </w:t>
       </w:r>
+      <w:proofErr w:type="spellStart"/>
       <w:r>
         <w:rPr>
           <w:b/>
         </w:rPr>
         <w:t>access_token</w:t>
       </w:r>
+      <w:proofErr w:type="spellEnd"/>
       <w:r>
         <w:t xml:space="preserve"> and </w:t>
       </w:r>
+      <w:proofErr w:type="spellStart"/>
       <w:r>
         <w:rPr>
           <w:b/>
         </w:rPr>
         <w:t>access_token_secret</w:t>
       </w:r>
+      <w:proofErr w:type="spellEnd"/>
     </w:p>
     <w:p>
       <w:pPr>
@@ -397,21 +478,25 @@
       <w:r>
         <w:t xml:space="preserve">Get </w:t>
       </w:r>
+      <w:proofErr w:type="spellStart"/>
       <w:r>
         <w:rPr>
           <w:b/>
         </w:rPr>
         <w:t>comsumer_key</w:t>
       </w:r>
+      <w:proofErr w:type="spellEnd"/>
       <w:r>
         <w:t xml:space="preserve"> and </w:t>
       </w:r>
+      <w:proofErr w:type="spellStart"/>
       <w:r>
         <w:rPr>
           <w:b/>
         </w:rPr>
         <w:t>comsumer_secret</w:t>
       </w:r>
+      <w:proofErr w:type="spellEnd"/>
     </w:p>
     <w:p>
       <w:pPr>
@@ -422,21 +507,33 @@
         </w:numPr>
         <w:ind w:firstLineChars="0"/>
       </w:pPr>
+      <w:proofErr w:type="spellStart"/>
+      <w:proofErr w:type="gramStart"/>
       <w:r>
         <w:rPr>
           <w:b/>
         </w:rPr>
-        <w:t>comsumer_key</w:t>
-      </w:r>
+        <w:t>comsumer</w:t>
+      </w:r>
+      <w:proofErr w:type="gramEnd"/>
+      <w:r>
+        <w:rPr>
+          <w:b/>
+        </w:rPr>
+        <w:t>_key</w:t>
+      </w:r>
+      <w:proofErr w:type="spellEnd"/>
       <w:r>
         <w:t xml:space="preserve"> and </w:t>
       </w:r>
+      <w:proofErr w:type="spellStart"/>
       <w:r>
         <w:rPr>
           <w:b/>
         </w:rPr>
         <w:t>comsumer_secret</w:t>
       </w:r>
+      <w:proofErr w:type="spellEnd"/>
       <w:r>
         <w:t xml:space="preserve"> are known as </w:t>
       </w:r>
@@ -456,7 +553,15 @@
         <w:t xml:space="preserve">API secret </w:t>
       </w:r>
       <w:r>
-        <w:t>in OAuth 1.0A</w:t>
+        <w:t xml:space="preserve">in </w:t>
+      </w:r>
+      <w:proofErr w:type="spellStart"/>
+      <w:r>
+        <w:t>OAuth</w:t>
+      </w:r>
+      <w:proofErr w:type="spellEnd"/>
+      <w:r>
+        <w:t xml:space="preserve"> 1.0A</w:t>
       </w:r>
     </w:p>
     <w:p>
@@ -535,8 +640,13 @@
         <w:t xml:space="preserve">Test the credentials in </w:t>
       </w:r>
       <w:r>
-        <w:t>python file(</w:t>
-      </w:r>
+        <w:t xml:space="preserve">python </w:t>
+      </w:r>
+      <w:proofErr w:type="gramStart"/>
+      <w:r>
+        <w:t>file(</w:t>
+      </w:r>
+      <w:proofErr w:type="gramEnd"/>
       <w:r>
         <w:rPr>
           <w:highlight w:val="red"/>
@@ -556,8 +666,13 @@
         </w:numPr>
         <w:ind w:firstLineChars="0"/>
       </w:pPr>
-      <w:r>
-        <w:t>v1.0 is not supported anymore, while v1.1 of twitter-python hasn’t been published.</w:t>
+      <w:proofErr w:type="gramStart"/>
+      <w:r>
+        <w:t>v1.0</w:t>
+      </w:r>
+      <w:proofErr w:type="gramEnd"/>
+      <w:r>
+        <w:t xml:space="preserve"> is not supported anymore, while v1.1 of twitter-python hasn’t been published.</w:t>
       </w:r>
     </w:p>
     <w:p>
@@ -640,8 +755,13 @@
         </w:numPr>
         <w:ind w:firstLineChars="0"/>
       </w:pPr>
-      <w:r>
-        <w:t>install tweepy is easier than python-twitter</w:t>
+      <w:proofErr w:type="gramStart"/>
+      <w:r>
+        <w:t>install</w:t>
+      </w:r>
+      <w:proofErr w:type="gramEnd"/>
+      <w:r>
+        <w:t xml:space="preserve"> tweepy is easier than python-twitter</w:t>
       </w:r>
     </w:p>
     <w:p>
@@ -653,8 +773,13 @@
         </w:numPr>
         <w:ind w:firstLineChars="0"/>
       </w:pPr>
-      <w:r>
-        <w:t>use pip install tweepy</w:t>
+      <w:proofErr w:type="gramStart"/>
+      <w:r>
+        <w:t>use</w:t>
+      </w:r>
+      <w:proofErr w:type="gramEnd"/>
+      <w:r>
+        <w:t xml:space="preserve"> pip install tweepy</w:t>
       </w:r>
     </w:p>
     <w:p>
@@ -680,7 +805,15 @@
         <w:ind w:firstLineChars="0"/>
       </w:pPr>
       <w:r>
-        <w:t xml:space="preserve">As I update status in python file. The reflect immediately show up in twitter page. </w:t>
+        <w:t xml:space="preserve">As I update status in python file. </w:t>
+      </w:r>
+      <w:proofErr w:type="gramStart"/>
+      <w:r>
+        <w:t>The reflect</w:t>
+      </w:r>
+      <w:proofErr w:type="gramEnd"/>
+      <w:r>
+        <w:t xml:space="preserve"> immediately show up in twitter page. </w:t>
       </w:r>
     </w:p>
     <w:p>
@@ -876,9 +1009,6 @@
           <w:numId w:val="6"/>
         </w:numPr>
         <w:ind w:firstLineChars="0"/>
-        <w:rPr>
-          <w:rFonts w:hint="eastAsia"/>
-        </w:rPr>
       </w:pPr>
       <w:r>
         <w:rPr>
@@ -934,19 +1064,8 @@
         </w:drawing>
       </w:r>
     </w:p>
-    <w:p>
-      <w:pPr>
-        <w:rPr>
-          <w:rFonts w:hint="eastAsia"/>
-        </w:rPr>
-      </w:pPr>
-    </w:p>
-    <w:p>
-      <w:pPr>
-        <w:rPr>
-          <w:rFonts w:hint="eastAsia"/>
-        </w:rPr>
-      </w:pPr>
+    <w:p/>
+    <w:p>
       <w:r>
         <w:rPr>
           <w:rFonts w:hint="eastAsia"/>
@@ -960,8 +1079,16 @@
         <w:rPr>
           <w:rFonts w:hint="eastAsia"/>
         </w:rPr>
-        <w:t xml:space="preserve"> classifer</w:t>
-      </w:r>
+        <w:t xml:space="preserve"> </w:t>
+      </w:r>
+      <w:proofErr w:type="spellStart"/>
+      <w:r>
+        <w:rPr>
+          <w:rFonts w:hint="eastAsia"/>
+        </w:rPr>
+        <w:t>classifer</w:t>
+      </w:r>
+      <w:proofErr w:type="spellEnd"/>
     </w:p>
     <w:p>
       <w:pPr>
@@ -971,9 +1098,6 @@
           <w:numId w:val="8"/>
         </w:numPr>
         <w:ind w:firstLineChars="0"/>
-        <w:rPr>
-          <w:rFonts w:hint="eastAsia"/>
-        </w:rPr>
       </w:pPr>
       <w:r>
         <w:rPr>
@@ -985,7 +1109,21 @@
         <w:rPr>
           <w:rFonts w:hint="eastAsia"/>
         </w:rPr>
-        <w:t xml:space="preserve"> (using tweepy to download some tweets.)</w:t>
+        <w:t xml:space="preserve"> (</w:t>
+      </w:r>
+      <w:proofErr w:type="gramStart"/>
+      <w:r>
+        <w:rPr>
+          <w:rFonts w:hint="eastAsia"/>
+        </w:rPr>
+        <w:t>using</w:t>
+      </w:r>
+      <w:proofErr w:type="gramEnd"/>
+      <w:r>
+        <w:rPr>
+          <w:rFonts w:hint="eastAsia"/>
+        </w:rPr>
+        <w:t xml:space="preserve"> tweepy to download some tweets.)</w:t>
       </w:r>
     </w:p>
     <w:p>
@@ -1071,10 +1209,237 @@
         </w:rPr>
       </w:pPr>
       <w:r>
-        <w:t>Save the classifier as ciclass for further use.</w:t>
+        <w:t xml:space="preserve">Save the classifier as </w:t>
+      </w:r>
+      <w:proofErr w:type="spellStart"/>
+      <w:r>
+        <w:t>ciclass</w:t>
+      </w:r>
+      <w:proofErr w:type="spellEnd"/>
+      <w:r>
+        <w:t xml:space="preserve"> for further use.</w:t>
+      </w:r>
+    </w:p>
+    <w:p>
+      <w:pPr>
+        <w:rPr>
+          <w:rFonts w:hint="eastAsia"/>
+        </w:rPr>
+      </w:pPr>
+    </w:p>
+    <w:p>
+      <w:pPr>
+        <w:rPr>
+          <w:rFonts w:hint="eastAsia"/>
+        </w:rPr>
+      </w:pPr>
+      <w:r>
+        <w:rPr>
+          <w:rFonts w:hint="eastAsia"/>
+        </w:rPr>
+        <w:t>Cross validation</w:t>
+      </w:r>
+    </w:p>
+    <w:p>
+      <w:pPr>
+        <w:rPr>
+          <w:rFonts w:hint="eastAsia"/>
+        </w:rPr>
+      </w:pPr>
+      <w:r>
+        <w:rPr>
+          <w:rFonts w:hint="eastAsia"/>
+        </w:rPr>
+        <w:t xml:space="preserve">Due to insufficient data, I use spam data as </w:t>
+      </w:r>
+      <w:proofErr w:type="gramStart"/>
+      <w:r>
+        <w:rPr>
+          <w:rFonts w:hint="eastAsia"/>
+        </w:rPr>
+        <w:t>a</w:t>
+      </w:r>
+      <w:proofErr w:type="gramEnd"/>
+      <w:r>
+        <w:rPr>
+          <w:rFonts w:hint="eastAsia"/>
+        </w:rPr>
+        <w:t xml:space="preserve"> example in cross validation</w:t>
+      </w:r>
+    </w:p>
+    <w:p>
+      <w:pPr>
+        <w:pStyle w:val="a3"/>
+        <w:numPr>
+          <w:ilvl w:val="0"/>
+          <w:numId w:val="8"/>
+        </w:numPr>
+        <w:ind w:firstLineChars="0"/>
+        <w:rPr>
+          <w:rFonts w:hint="eastAsia"/>
+        </w:rPr>
+      </w:pPr>
+      <w:r>
+        <w:rPr>
+          <w:rFonts w:hint="eastAsia"/>
+        </w:rPr>
+        <w:t xml:space="preserve">Firstly, I write a function named </w:t>
+      </w:r>
+      <w:proofErr w:type="spellStart"/>
+      <w:r>
+        <w:t>spilt</w:t>
+      </w:r>
+      <w:r>
+        <w:rPr>
+          <w:rFonts w:hint="eastAsia"/>
+        </w:rPr>
+        <w:t>DataAndLabel</w:t>
+      </w:r>
+      <w:proofErr w:type="spellEnd"/>
+      <w:r>
+        <w:rPr>
+          <w:rFonts w:hint="eastAsia"/>
+        </w:rPr>
+        <w:t xml:space="preserve"> to </w:t>
+      </w:r>
+      <w:r>
+        <w:t>spilt</w:t>
+      </w:r>
+      <w:r>
+        <w:rPr>
+          <w:rFonts w:hint="eastAsia"/>
+        </w:rPr>
+        <w:t xml:space="preserve"> data and label with the right ratio.</w:t>
+      </w:r>
+    </w:p>
+    <w:p>
+      <w:pPr>
+        <w:pStyle w:val="a3"/>
+        <w:numPr>
+          <w:ilvl w:val="0"/>
+          <w:numId w:val="8"/>
+        </w:numPr>
+        <w:ind w:firstLineChars="0"/>
+        <w:rPr>
+          <w:rFonts w:hint="eastAsia"/>
+        </w:rPr>
+      </w:pPr>
+      <w:r>
+        <w:rPr>
+          <w:rFonts w:hint="eastAsia"/>
+        </w:rPr>
+        <w:t xml:space="preserve">Then in my cross validation class, I built a while loop to find out the best n-gram for </w:t>
+      </w:r>
+      <w:proofErr w:type="spellStart"/>
+      <w:r>
+        <w:rPr>
+          <w:rFonts w:hint="eastAsia"/>
+        </w:rPr>
+        <w:t>tfidf</w:t>
+      </w:r>
+      <w:proofErr w:type="spellEnd"/>
+    </w:p>
+    <w:p>
+      <w:pPr>
+        <w:pStyle w:val="a3"/>
+        <w:numPr>
+          <w:ilvl w:val="0"/>
+          <w:numId w:val="8"/>
+        </w:numPr>
+        <w:ind w:firstLineChars="0"/>
+        <w:rPr>
+          <w:rFonts w:hint="eastAsia"/>
+        </w:rPr>
+      </w:pPr>
+      <w:r>
+        <w:rPr>
+          <w:rFonts w:hint="eastAsia"/>
+        </w:rPr>
+        <w:t>Results showed below</w:t>
+      </w:r>
+    </w:p>
+    <w:p>
+      <w:pPr>
+        <w:ind w:firstLine="420"/>
+        <w:rPr>
+          <w:rFonts w:hint="eastAsia"/>
+        </w:rPr>
+      </w:pPr>
+      <w:r>
+        <w:rPr>
+          <w:noProof/>
+        </w:rPr>
+        <w:drawing>
+          <wp:inline distT="0" distB="0" distL="0" distR="0" wp14:anchorId="65CA168F" wp14:editId="783E53A0">
+            <wp:extent cx="2571753" cy="1466850"/>
+            <wp:effectExtent l="0" t="0" r="0" b="6350"/>
+            <wp:docPr id="3" name="图片 2"/>
+            <wp:cNvGraphicFramePr>
+              <a:graphicFrameLocks xmlns:a="http://schemas.openxmlformats.org/drawingml/2006/main" noChangeAspect="1"/>
+            </wp:cNvGraphicFramePr>
+            <a:graphic xmlns:a="http://schemas.openxmlformats.org/drawingml/2006/main">
+              <a:graphicData uri="http://schemas.openxmlformats.org/drawingml/2006/picture">
+                <pic:pic xmlns:pic="http://schemas.openxmlformats.org/drawingml/2006/picture">
+                  <pic:nvPicPr>
+                    <pic:cNvPr id="0" name="Picture 2"/>
+                    <pic:cNvPicPr>
+                      <a:picLocks noChangeAspect="1" noChangeArrowheads="1"/>
+                    </pic:cNvPicPr>
+                  </pic:nvPicPr>
+                  <pic:blipFill>
+                    <a:blip r:embed="rId13">
+                      <a:extLst>
+                        <a:ext uri="{28A0092B-C50C-407E-A947-70E740481C1C}">
+                          <a14:useLocalDpi xmlns:a14="http://schemas.microsoft.com/office/drawing/2010/main" val="0"/>
+                        </a:ext>
+                      </a:extLst>
+                    </a:blip>
+                    <a:srcRect/>
+                    <a:stretch>
+                      <a:fillRect/>
+                    </a:stretch>
+                  </pic:blipFill>
+                  <pic:spPr bwMode="auto">
+                    <a:xfrm>
+                      <a:off x="0" y="0"/>
+                      <a:ext cx="2573316" cy="1467741"/>
+                    </a:xfrm>
+                    <a:prstGeom prst="rect">
+                      <a:avLst/>
+                    </a:prstGeom>
+                    <a:noFill/>
+                    <a:ln>
+                      <a:noFill/>
+                    </a:ln>
+                  </pic:spPr>
+                </pic:pic>
+              </a:graphicData>
+            </a:graphic>
+          </wp:inline>
+        </w:drawing>
+      </w:r>
+    </w:p>
+    <w:p>
+      <w:pPr>
+        <w:rPr>
+          <w:rFonts w:hint="eastAsia"/>
+        </w:rPr>
+      </w:pPr>
+      <w:r>
+        <w:rPr>
+          <w:rFonts w:hint="eastAsia"/>
+        </w:rPr>
+        <w:t>GUI interface</w:t>
       </w:r>
       <w:bookmarkStart w:id="0" w:name="_GoBack"/>
       <w:bookmarkEnd w:id="0"/>
+    </w:p>
+    <w:p>
+      <w:pPr>
+        <w:rPr>
+          <w:rFonts w:hint="eastAsia"/>
+        </w:rPr>
+      </w:pPr>
     </w:p>
     <w:sectPr>
       <w:pgSz w:w="11900" w:h="16840"/>
@@ -1882,7 +2247,7 @@
   <w:abstractNum w:abstractNumId="7">
     <w:nsid w:val="7B45467B"/>
     <w:multiLevelType w:val="hybridMultilevel"/>
-    <w:tmpl w:val="48F67B18"/>
+    <w:tmpl w:val="2FD8E02E"/>
     <w:lvl w:ilvl="0" w:tplc="04090001">
       <w:start w:val="1"/>
       <w:numFmt w:val="bullet"/>

</xml_diff>

<commit_message>
add raw training data
</commit_message>
<xml_diff>
--- a/Log.docx
+++ b/Log.docx
@@ -35,19 +35,11 @@
         </w:numPr>
         <w:ind w:firstLineChars="0"/>
       </w:pPr>
-      <w:proofErr w:type="gramStart"/>
-      <w:r>
-        <w:rPr>
-          <w:rFonts w:hint="eastAsia"/>
-        </w:rPr>
-        <w:t>pip</w:t>
-      </w:r>
-      <w:proofErr w:type="gramEnd"/>
-      <w:r>
-        <w:rPr>
-          <w:rFonts w:hint="eastAsia"/>
-        </w:rPr>
-        <w:t xml:space="preserve"> install httplib2</w:t>
+      <w:r>
+        <w:rPr>
+          <w:rFonts w:hint="eastAsia"/>
+        </w:rPr>
+        <w:t>pip install httplib2</w:t>
       </w:r>
     </w:p>
     <w:p>
@@ -59,19 +51,11 @@
         </w:numPr>
         <w:ind w:firstLineChars="0"/>
       </w:pPr>
-      <w:proofErr w:type="gramStart"/>
-      <w:r>
-        <w:rPr>
-          <w:rFonts w:hint="eastAsia"/>
-        </w:rPr>
-        <w:t>python</w:t>
-      </w:r>
-      <w:proofErr w:type="gramEnd"/>
-      <w:r>
-        <w:rPr>
-          <w:rFonts w:hint="eastAsia"/>
-        </w:rPr>
-        <w:t>-oauth2</w:t>
+      <w:r>
+        <w:rPr>
+          <w:rFonts w:hint="eastAsia"/>
+        </w:rPr>
+        <w:t>python-oauth2</w:t>
       </w:r>
     </w:p>
     <w:p>
@@ -83,19 +67,11 @@
         </w:numPr>
         <w:ind w:firstLineChars="0"/>
       </w:pPr>
-      <w:proofErr w:type="gramStart"/>
-      <w:r>
-        <w:rPr>
-          <w:rFonts w:hint="eastAsia"/>
-        </w:rPr>
-        <w:t>pip</w:t>
-      </w:r>
-      <w:proofErr w:type="gramEnd"/>
-      <w:r>
-        <w:rPr>
-          <w:rFonts w:hint="eastAsia"/>
-        </w:rPr>
-        <w:t xml:space="preserve"> install pyoauth2</w:t>
+      <w:r>
+        <w:rPr>
+          <w:rFonts w:hint="eastAsia"/>
+        </w:rPr>
+        <w:t>pip install pyoauth2</w:t>
       </w:r>
     </w:p>
     <w:p>
@@ -107,21 +83,11 @@
         </w:numPr>
         <w:ind w:firstLineChars="0"/>
       </w:pPr>
-      <w:proofErr w:type="spellStart"/>
-      <w:proofErr w:type="gramStart"/>
-      <w:r>
-        <w:rPr>
-          <w:rFonts w:hint="eastAsia"/>
-        </w:rPr>
-        <w:t>simplejson</w:t>
-      </w:r>
-      <w:proofErr w:type="spellEnd"/>
-      <w:proofErr w:type="gramEnd"/>
-      <w:r>
-        <w:rPr>
-          <w:rFonts w:hint="eastAsia"/>
-        </w:rPr>
-        <w:t xml:space="preserve"> 3.4.0</w:t>
+      <w:r>
+        <w:rPr>
+          <w:rFonts w:hint="eastAsia"/>
+        </w:rPr>
+        <w:t>simplejson 3.4.0</w:t>
       </w:r>
     </w:p>
     <w:p>
@@ -133,13 +99,8 @@
         </w:numPr>
         <w:ind w:firstLineChars="0"/>
       </w:pPr>
-      <w:proofErr w:type="gramStart"/>
-      <w:r>
-        <w:t>has</w:t>
-      </w:r>
-      <w:proofErr w:type="gramEnd"/>
-      <w:r>
-        <w:t xml:space="preserve"> been already contained in python 2.7</w:t>
+      <w:r>
+        <w:t>has been already contained in python 2.7</w:t>
       </w:r>
     </w:p>
     <w:p>
@@ -151,13 +112,8 @@
         </w:numPr>
         <w:ind w:firstLineChars="0"/>
       </w:pPr>
-      <w:proofErr w:type="gramStart"/>
-      <w:r>
-        <w:t>python</w:t>
-      </w:r>
-      <w:proofErr w:type="gramEnd"/>
-      <w:r>
-        <w:t>-twitter-1.1</w:t>
+      <w:r>
+        <w:t>python-twitter-1.1</w:t>
       </w:r>
     </w:p>
     <w:p>
@@ -169,13 +125,8 @@
         </w:numPr>
         <w:ind w:firstLineChars="0"/>
       </w:pPr>
-      <w:proofErr w:type="gramStart"/>
-      <w:r>
-        <w:t>extract</w:t>
-      </w:r>
-      <w:proofErr w:type="gramEnd"/>
-      <w:r>
-        <w:t xml:space="preserve"> the compressed file and run the setup.py=&gt;</w:t>
+      <w:r>
+        <w:t>extract the compressed file and run the setup.py=&gt;</w:t>
       </w:r>
     </w:p>
     <w:p>
@@ -187,13 +138,8 @@
         </w:numPr>
         <w:ind w:firstLineChars="0"/>
       </w:pPr>
-      <w:proofErr w:type="gramStart"/>
-      <w:r>
-        <w:t>python</w:t>
-      </w:r>
-      <w:proofErr w:type="gramEnd"/>
-      <w:r>
-        <w:t xml:space="preserve"> setup.py build</w:t>
+      <w:r>
+        <w:t>python setup.py build</w:t>
       </w:r>
     </w:p>
     <w:p>
@@ -205,13 +151,8 @@
         </w:numPr>
         <w:ind w:firstLineChars="0"/>
       </w:pPr>
-      <w:proofErr w:type="gramStart"/>
-      <w:r>
-        <w:t>python</w:t>
-      </w:r>
-      <w:proofErr w:type="gramEnd"/>
-      <w:r>
-        <w:t xml:space="preserve"> setup.py install</w:t>
+      <w:r>
+        <w:t>python setup.py install</w:t>
       </w:r>
     </w:p>
     <w:p>
@@ -223,13 +164,8 @@
         </w:numPr>
         <w:ind w:firstLineChars="0"/>
       </w:pPr>
-      <w:proofErr w:type="gramStart"/>
-      <w:r>
-        <w:t>python</w:t>
-      </w:r>
-      <w:proofErr w:type="gramEnd"/>
-      <w:r>
-        <w:t xml:space="preserve"> setup.py test (test the success of the install)</w:t>
+      <w:r>
+        <w:t>python setup.py test (test the success of the install)</w:t>
       </w:r>
     </w:p>
     <w:p>
@@ -257,19 +193,11 @@
         </w:numPr>
         <w:ind w:firstLineChars="0"/>
       </w:pPr>
-      <w:proofErr w:type="gramStart"/>
-      <w:r>
-        <w:rPr>
-          <w:rFonts w:hint="eastAsia"/>
-        </w:rPr>
-        <w:t>using</w:t>
-      </w:r>
-      <w:proofErr w:type="gramEnd"/>
-      <w:r>
-        <w:rPr>
-          <w:rFonts w:hint="eastAsia"/>
-        </w:rPr>
-        <w:t xml:space="preserve"> homebrew to install Mercurial</w:t>
+      <w:r>
+        <w:rPr>
+          <w:rFonts w:hint="eastAsia"/>
+        </w:rPr>
+        <w:t>using homebrew to install Mercurial</w:t>
       </w:r>
     </w:p>
     <w:p>
@@ -313,13 +241,8 @@
         </w:numPr>
         <w:ind w:firstLineChars="0"/>
       </w:pPr>
-      <w:proofErr w:type="gramStart"/>
-      <w:r>
-        <w:t>hg</w:t>
-      </w:r>
-      <w:proofErr w:type="gramEnd"/>
-      <w:r>
-        <w:t xml:space="preserve"> clone http://python-twitter.googlecode.com/hg/ python-twitter</w:t>
+      <w:r>
+        <w:t>hg clone http://python-twitter.googlecode.com/hg/ python-twitter</w:t>
       </w:r>
     </w:p>
     <w:p>
@@ -357,25 +280,21 @@
       <w:r>
         <w:t xml:space="preserve">Get </w:t>
       </w:r>
-      <w:proofErr w:type="spellStart"/>
       <w:r>
         <w:rPr>
           <w:b/>
         </w:rPr>
         <w:t>access_token</w:t>
       </w:r>
-      <w:proofErr w:type="spellEnd"/>
       <w:r>
         <w:t xml:space="preserve"> and </w:t>
       </w:r>
-      <w:proofErr w:type="spellStart"/>
       <w:r>
         <w:rPr>
           <w:b/>
         </w:rPr>
         <w:t>access_token_secret</w:t>
       </w:r>
-      <w:proofErr w:type="spellEnd"/>
     </w:p>
     <w:p>
       <w:pPr>
@@ -478,25 +397,21 @@
       <w:r>
         <w:t xml:space="preserve">Get </w:t>
       </w:r>
-      <w:proofErr w:type="spellStart"/>
       <w:r>
         <w:rPr>
           <w:b/>
         </w:rPr>
         <w:t>comsumer_key</w:t>
       </w:r>
-      <w:proofErr w:type="spellEnd"/>
       <w:r>
         <w:t xml:space="preserve"> and </w:t>
       </w:r>
-      <w:proofErr w:type="spellStart"/>
       <w:r>
         <w:rPr>
           <w:b/>
         </w:rPr>
         <w:t>comsumer_secret</w:t>
       </w:r>
-      <w:proofErr w:type="spellEnd"/>
     </w:p>
     <w:p>
       <w:pPr>
@@ -507,61 +422,41 @@
         </w:numPr>
         <w:ind w:firstLineChars="0"/>
       </w:pPr>
-      <w:proofErr w:type="spellStart"/>
-      <w:proofErr w:type="gramStart"/>
       <w:r>
         <w:rPr>
           <w:b/>
         </w:rPr>
-        <w:t>comsumer</w:t>
-      </w:r>
-      <w:proofErr w:type="gramEnd"/>
+        <w:t>comsumer_key</w:t>
+      </w:r>
+      <w:r>
+        <w:t xml:space="preserve"> and </w:t>
+      </w:r>
       <w:r>
         <w:rPr>
           <w:b/>
         </w:rPr>
-        <w:t>_key</w:t>
-      </w:r>
-      <w:proofErr w:type="spellEnd"/>
+        <w:t>comsumer_secret</w:t>
+      </w:r>
+      <w:r>
+        <w:t xml:space="preserve"> are known as </w:t>
+      </w:r>
+      <w:r>
+        <w:rPr>
+          <w:b/>
+        </w:rPr>
+        <w:t>API key</w:t>
+      </w:r>
       <w:r>
         <w:t xml:space="preserve"> and </w:t>
       </w:r>
-      <w:proofErr w:type="spellStart"/>
       <w:r>
         <w:rPr>
           <w:b/>
         </w:rPr>
-        <w:t>comsumer_secret</w:t>
-      </w:r>
-      <w:proofErr w:type="spellEnd"/>
-      <w:r>
-        <w:t xml:space="preserve"> are known as </w:t>
-      </w:r>
-      <w:r>
-        <w:rPr>
-          <w:b/>
-        </w:rPr>
-        <w:t>API key</w:t>
-      </w:r>
-      <w:r>
-        <w:t xml:space="preserve"> and </w:t>
-      </w:r>
-      <w:r>
-        <w:rPr>
-          <w:b/>
-        </w:rPr>
         <w:t xml:space="preserve">API secret </w:t>
       </w:r>
       <w:r>
-        <w:t xml:space="preserve">in </w:t>
-      </w:r>
-      <w:proofErr w:type="spellStart"/>
-      <w:r>
-        <w:t>OAuth</w:t>
-      </w:r>
-      <w:proofErr w:type="spellEnd"/>
-      <w:r>
-        <w:t xml:space="preserve"> 1.0A</w:t>
+        <w:t>in OAuth 1.0A</w:t>
       </w:r>
     </w:p>
     <w:p>
@@ -640,13 +535,8 @@
         <w:t xml:space="preserve">Test the credentials in </w:t>
       </w:r>
       <w:r>
-        <w:t xml:space="preserve">python </w:t>
-      </w:r>
-      <w:proofErr w:type="gramStart"/>
-      <w:r>
-        <w:t>file(</w:t>
-      </w:r>
-      <w:proofErr w:type="gramEnd"/>
+        <w:t>python file(</w:t>
+      </w:r>
       <w:r>
         <w:rPr>
           <w:highlight w:val="red"/>
@@ -666,13 +556,8 @@
         </w:numPr>
         <w:ind w:firstLineChars="0"/>
       </w:pPr>
-      <w:proofErr w:type="gramStart"/>
-      <w:r>
-        <w:t>v1.0</w:t>
-      </w:r>
-      <w:proofErr w:type="gramEnd"/>
-      <w:r>
-        <w:t xml:space="preserve"> is not supported anymore, while v1.1 of twitter-python hasn’t been published.</w:t>
+      <w:r>
+        <w:t>v1.0 is not supported anymore, while v1.1 of twitter-python hasn’t been published.</w:t>
       </w:r>
     </w:p>
     <w:p>
@@ -755,13 +640,8 @@
         </w:numPr>
         <w:ind w:firstLineChars="0"/>
       </w:pPr>
-      <w:proofErr w:type="gramStart"/>
-      <w:r>
-        <w:t>install</w:t>
-      </w:r>
-      <w:proofErr w:type="gramEnd"/>
-      <w:r>
-        <w:t xml:space="preserve"> tweepy is easier than python-twitter</w:t>
+      <w:r>
+        <w:t>install tweepy is easier than python-twitter</w:t>
       </w:r>
     </w:p>
     <w:p>
@@ -773,13 +653,8 @@
         </w:numPr>
         <w:ind w:firstLineChars="0"/>
       </w:pPr>
-      <w:proofErr w:type="gramStart"/>
-      <w:r>
-        <w:t>use</w:t>
-      </w:r>
-      <w:proofErr w:type="gramEnd"/>
-      <w:r>
-        <w:t xml:space="preserve"> pip install tweepy</w:t>
+      <w:r>
+        <w:t>use pip install tweepy</w:t>
       </w:r>
     </w:p>
     <w:p>
@@ -805,15 +680,7 @@
         <w:ind w:firstLineChars="0"/>
       </w:pPr>
       <w:r>
-        <w:t xml:space="preserve">As I update status in python file. </w:t>
-      </w:r>
-      <w:proofErr w:type="gramStart"/>
-      <w:r>
-        <w:t>The reflect</w:t>
-      </w:r>
-      <w:proofErr w:type="gramEnd"/>
-      <w:r>
-        <w:t xml:space="preserve"> immediately show up in twitter page. </w:t>
+        <w:t xml:space="preserve">As I update status in python file. The reflect immediately show up in twitter page. </w:t>
       </w:r>
     </w:p>
     <w:p>
@@ -1079,16 +946,8 @@
         <w:rPr>
           <w:rFonts w:hint="eastAsia"/>
         </w:rPr>
-        <w:t xml:space="preserve"> </w:t>
-      </w:r>
-      <w:proofErr w:type="spellStart"/>
-      <w:r>
-        <w:rPr>
-          <w:rFonts w:hint="eastAsia"/>
-        </w:rPr>
-        <w:t>classifer</w:t>
-      </w:r>
-      <w:proofErr w:type="spellEnd"/>
+        <w:t xml:space="preserve"> classifer</w:t>
+      </w:r>
     </w:p>
     <w:p>
       <w:pPr>
@@ -1109,21 +968,7 @@
         <w:rPr>
           <w:rFonts w:hint="eastAsia"/>
         </w:rPr>
-        <w:t xml:space="preserve"> (</w:t>
-      </w:r>
-      <w:proofErr w:type="gramStart"/>
-      <w:r>
-        <w:rPr>
-          <w:rFonts w:hint="eastAsia"/>
-        </w:rPr>
-        <w:t>using</w:t>
-      </w:r>
-      <w:proofErr w:type="gramEnd"/>
-      <w:r>
-        <w:rPr>
-          <w:rFonts w:hint="eastAsia"/>
-        </w:rPr>
-        <w:t xml:space="preserve"> tweepy to download some tweets.)</w:t>
+        <w:t xml:space="preserve"> (using tweepy to download some tweets.)</w:t>
       </w:r>
     </w:p>
     <w:p>
@@ -1204,35 +1049,13 @@
           <w:numId w:val="8"/>
         </w:numPr>
         <w:ind w:firstLineChars="0"/>
-        <w:rPr>
-          <w:rFonts w:hint="eastAsia"/>
-        </w:rPr>
-      </w:pPr>
-      <w:r>
-        <w:t xml:space="preserve">Save the classifier as </w:t>
-      </w:r>
-      <w:proofErr w:type="spellStart"/>
-      <w:r>
-        <w:t>ciclass</w:t>
-      </w:r>
-      <w:proofErr w:type="spellEnd"/>
-      <w:r>
-        <w:t xml:space="preserve"> for further use.</w:t>
-      </w:r>
-    </w:p>
-    <w:p>
-      <w:pPr>
-        <w:rPr>
-          <w:rFonts w:hint="eastAsia"/>
-        </w:rPr>
-      </w:pPr>
-    </w:p>
-    <w:p>
-      <w:pPr>
-        <w:rPr>
-          <w:rFonts w:hint="eastAsia"/>
-        </w:rPr>
-      </w:pPr>
+      </w:pPr>
+      <w:r>
+        <w:t>Save the classifier as ciclass for further use.</w:t>
+      </w:r>
+    </w:p>
+    <w:p/>
+    <w:p>
       <w:r>
         <w:rPr>
           <w:rFonts w:hint="eastAsia"/>
@@ -1241,30 +1064,11 @@
       </w:r>
     </w:p>
     <w:p>
-      <w:pPr>
-        <w:rPr>
-          <w:rFonts w:hint="eastAsia"/>
-        </w:rPr>
-      </w:pPr>
-      <w:r>
-        <w:rPr>
-          <w:rFonts w:hint="eastAsia"/>
-        </w:rPr>
-        <w:t xml:space="preserve">Due to insufficient data, I use spam data as </w:t>
-      </w:r>
-      <w:proofErr w:type="gramStart"/>
-      <w:r>
-        <w:rPr>
-          <w:rFonts w:hint="eastAsia"/>
-        </w:rPr>
-        <w:t>a</w:t>
-      </w:r>
-      <w:proofErr w:type="gramEnd"/>
-      <w:r>
-        <w:rPr>
-          <w:rFonts w:hint="eastAsia"/>
-        </w:rPr>
-        <w:t xml:space="preserve"> example in cross validation</w:t>
+      <w:r>
+        <w:rPr>
+          <w:rFonts w:hint="eastAsia"/>
+        </w:rPr>
+        <w:t>Due to insufficient data, I use spam data as a example in cross validation</w:t>
       </w:r>
     </w:p>
     <w:p>
@@ -1275,9 +1079,6 @@
           <w:numId w:val="8"/>
         </w:numPr>
         <w:ind w:firstLineChars="0"/>
-        <w:rPr>
-          <w:rFonts w:hint="eastAsia"/>
-        </w:rPr>
       </w:pPr>
       <w:r>
         <w:rPr>
@@ -1285,7 +1086,6 @@
         </w:rPr>
         <w:t xml:space="preserve">Firstly, I write a function named </w:t>
       </w:r>
-      <w:proofErr w:type="spellStart"/>
       <w:r>
         <w:t>spilt</w:t>
       </w:r>
@@ -1293,14 +1093,7 @@
         <w:rPr>
           <w:rFonts w:hint="eastAsia"/>
         </w:rPr>
-        <w:t>DataAndLabel</w:t>
-      </w:r>
-      <w:proofErr w:type="spellEnd"/>
-      <w:r>
-        <w:rPr>
-          <w:rFonts w:hint="eastAsia"/>
-        </w:rPr>
-        <w:t xml:space="preserve"> to </w:t>
+        <w:t xml:space="preserve">DataAndLabel to </w:t>
       </w:r>
       <w:r>
         <w:t>spilt</w:t>
@@ -1320,24 +1113,13 @@
           <w:numId w:val="8"/>
         </w:numPr>
         <w:ind w:firstLineChars="0"/>
-        <w:rPr>
-          <w:rFonts w:hint="eastAsia"/>
-        </w:rPr>
-      </w:pPr>
-      <w:r>
-        <w:rPr>
-          <w:rFonts w:hint="eastAsia"/>
-        </w:rPr>
-        <w:t xml:space="preserve">Then in my cross validation class, I built a while loop to find out the best n-gram for </w:t>
-      </w:r>
-      <w:proofErr w:type="spellStart"/>
-      <w:r>
-        <w:rPr>
-          <w:rFonts w:hint="eastAsia"/>
-        </w:rPr>
-        <w:t>tfidf</w:t>
-      </w:r>
-      <w:proofErr w:type="spellEnd"/>
+      </w:pPr>
+      <w:r>
+        <w:rPr>
+          <w:rFonts w:hint="eastAsia"/>
+        </w:rPr>
+        <w:t>Then in my cross validation class, I built a while loop to find out the best n-gram for tfidf</w:t>
+      </w:r>
     </w:p>
     <w:p>
       <w:pPr>
@@ -1347,9 +1129,6 @@
           <w:numId w:val="8"/>
         </w:numPr>
         <w:ind w:firstLineChars="0"/>
-        <w:rPr>
-          <w:rFonts w:hint="eastAsia"/>
-        </w:rPr>
       </w:pPr>
       <w:r>
         <w:rPr>
@@ -1361,9 +1140,6 @@
     <w:p>
       <w:pPr>
         <w:ind w:firstLine="420"/>
-        <w:rPr>
-          <w:rFonts w:hint="eastAsia"/>
-        </w:rPr>
       </w:pPr>
       <w:r>
         <w:rPr>
@@ -1431,15 +1207,278 @@
         </w:rPr>
         <w:t>GUI interface</w:t>
       </w:r>
+    </w:p>
+    <w:p>
+      <w:pPr>
+        <w:rPr>
+          <w:rFonts w:hint="eastAsia"/>
+        </w:rPr>
+      </w:pPr>
+    </w:p>
+    <w:p>
+      <w:pPr>
+        <w:rPr>
+          <w:rFonts w:hint="eastAsia"/>
+        </w:rPr>
+      </w:pPr>
+    </w:p>
+    <w:p>
+      <w:pPr>
+        <w:rPr>
+          <w:rFonts w:hint="eastAsia"/>
+        </w:rPr>
+      </w:pPr>
+      <w:r>
+        <w:rPr>
+          <w:rFonts w:hint="eastAsia"/>
+        </w:rPr>
+        <w:t>Emotions:</w:t>
+      </w:r>
+    </w:p>
+    <w:p>
+      <w:pPr>
+        <w:pStyle w:val="a3"/>
+        <w:numPr>
+          <w:ilvl w:val="0"/>
+          <w:numId w:val="10"/>
+        </w:numPr>
+        <w:ind w:firstLineChars="0"/>
+        <w:rPr>
+          <w:rFonts w:hint="eastAsia"/>
+        </w:rPr>
+      </w:pPr>
+      <w:r>
+        <w:t>Neutral</w:t>
+      </w:r>
+    </w:p>
+    <w:p>
+      <w:pPr>
+        <w:pStyle w:val="a3"/>
+        <w:numPr>
+          <w:ilvl w:val="0"/>
+          <w:numId w:val="10"/>
+        </w:numPr>
+        <w:ind w:firstLineChars="0"/>
+        <w:rPr>
+          <w:rFonts w:hint="eastAsia"/>
+        </w:rPr>
+      </w:pPr>
+      <w:r>
+        <w:rPr>
+          <w:rFonts w:hint="eastAsia"/>
+        </w:rPr>
+        <w:t>Positive</w:t>
+      </w:r>
+    </w:p>
+    <w:p>
+      <w:pPr>
+        <w:pStyle w:val="a3"/>
+        <w:numPr>
+          <w:ilvl w:val="1"/>
+          <w:numId w:val="10"/>
+        </w:numPr>
+        <w:ind w:firstLineChars="0"/>
+        <w:rPr>
+          <w:rFonts w:hint="eastAsia"/>
+        </w:rPr>
+      </w:pPr>
+      <w:r>
+        <w:t>Happiness</w:t>
+      </w:r>
+    </w:p>
+    <w:p>
+      <w:pPr>
+        <w:pStyle w:val="a3"/>
+        <w:numPr>
+          <w:ilvl w:val="1"/>
+          <w:numId w:val="10"/>
+        </w:numPr>
+        <w:ind w:firstLineChars="0"/>
+        <w:rPr>
+          <w:rFonts w:hint="eastAsia"/>
+        </w:rPr>
+      </w:pPr>
+      <w:r>
+        <w:rPr>
+          <w:rFonts w:hint="eastAsia"/>
+        </w:rPr>
+        <w:t>Others</w:t>
+      </w:r>
+    </w:p>
+    <w:p>
+      <w:pPr>
+        <w:pStyle w:val="a3"/>
+        <w:numPr>
+          <w:ilvl w:val="0"/>
+          <w:numId w:val="10"/>
+        </w:numPr>
+        <w:ind w:firstLineChars="0"/>
+        <w:rPr>
+          <w:rFonts w:hint="eastAsia"/>
+        </w:rPr>
+      </w:pPr>
+      <w:r>
+        <w:rPr>
+          <w:rFonts w:hint="eastAsia"/>
+        </w:rPr>
+        <w:t>Negative</w:t>
+      </w:r>
+    </w:p>
+    <w:p>
+      <w:pPr>
+        <w:pStyle w:val="a3"/>
+        <w:numPr>
+          <w:ilvl w:val="1"/>
+          <w:numId w:val="10"/>
+        </w:numPr>
+        <w:ind w:firstLineChars="0"/>
+        <w:rPr>
+          <w:rFonts w:hint="eastAsia"/>
+        </w:rPr>
+      </w:pPr>
+      <w:r>
+        <w:rPr>
+          <w:rFonts w:hint="eastAsia"/>
+        </w:rPr>
+        <w:t>Anger</w:t>
+      </w:r>
+    </w:p>
+    <w:p>
+      <w:pPr>
+        <w:pStyle w:val="a3"/>
+        <w:numPr>
+          <w:ilvl w:val="1"/>
+          <w:numId w:val="10"/>
+        </w:numPr>
+        <w:ind w:firstLineChars="0"/>
+        <w:rPr>
+          <w:rFonts w:hint="eastAsia"/>
+        </w:rPr>
+      </w:pPr>
+      <w:r>
+        <w:t>Sad</w:t>
+      </w:r>
+    </w:p>
+    <w:p>
+      <w:pPr>
+        <w:pStyle w:val="a3"/>
+        <w:numPr>
+          <w:ilvl w:val="1"/>
+          <w:numId w:val="10"/>
+        </w:numPr>
+        <w:ind w:firstLineChars="0"/>
+        <w:rPr>
+          <w:rFonts w:hint="eastAsia"/>
+        </w:rPr>
+      </w:pPr>
+      <w:r>
+        <w:rPr>
+          <w:rFonts w:hint="eastAsia"/>
+        </w:rPr>
+        <w:t>Others</w:t>
+      </w:r>
+    </w:p>
+    <w:p>
+      <w:pPr>
+        <w:rPr>
+          <w:rFonts w:hint="eastAsia"/>
+        </w:rPr>
+      </w:pPr>
+      <w:r>
+        <w:rPr>
+          <w:rFonts w:hint="eastAsia"/>
+        </w:rPr>
+        <w:t>[0,1,2,3,4,5]</w:t>
+      </w:r>
+    </w:p>
+    <w:p>
+      <w:pPr>
+        <w:rPr>
+          <w:rFonts w:hint="eastAsia"/>
+        </w:rPr>
+      </w:pPr>
+      <w:r>
+        <w:rPr>
+          <w:rFonts w:hint="eastAsia"/>
+        </w:rPr>
+        <w:t>0</w:t>
+      </w:r>
+      <w:r>
+        <w:t>—</w:t>
+      </w:r>
+      <w:r>
+        <w:rPr>
+          <w:rFonts w:hint="eastAsia"/>
+        </w:rPr>
+        <w:t>Neutral</w:t>
+      </w:r>
+    </w:p>
+    <w:p>
+      <w:pPr>
+        <w:rPr>
+          <w:rFonts w:hint="eastAsia"/>
+        </w:rPr>
+      </w:pPr>
+      <w:r>
+        <w:rPr>
+          <w:rFonts w:hint="eastAsia"/>
+        </w:rPr>
+        <w:t>1---Happiness</w:t>
+      </w:r>
+    </w:p>
+    <w:p>
+      <w:pPr>
+        <w:rPr>
+          <w:rFonts w:hint="eastAsia"/>
+        </w:rPr>
+      </w:pPr>
+      <w:r>
+        <w:rPr>
+          <w:rFonts w:hint="eastAsia"/>
+        </w:rPr>
+        <w:t>2---Positive Others</w:t>
+      </w:r>
+    </w:p>
+    <w:p>
+      <w:pPr>
+        <w:rPr>
+          <w:rFonts w:hint="eastAsia"/>
+        </w:rPr>
+      </w:pPr>
+      <w:r>
+        <w:rPr>
+          <w:rFonts w:hint="eastAsia"/>
+        </w:rPr>
+        <w:t>3---Anger</w:t>
+      </w:r>
+    </w:p>
+    <w:p>
+      <w:pPr>
+        <w:rPr>
+          <w:rFonts w:hint="eastAsia"/>
+        </w:rPr>
+      </w:pPr>
+      <w:r>
+        <w:rPr>
+          <w:rFonts w:hint="eastAsia"/>
+        </w:rPr>
+        <w:t>4---Sad</w:t>
+      </w:r>
+    </w:p>
+    <w:p>
+      <w:pPr>
+        <w:rPr>
+          <w:rFonts w:hint="eastAsia"/>
+        </w:rPr>
+      </w:pPr>
+      <w:r>
+        <w:rPr>
+          <w:rFonts w:hint="eastAsia"/>
+        </w:rPr>
+        <w:t>5---Negative Others</w:t>
+      </w:r>
       <w:bookmarkStart w:id="0" w:name="_GoBack"/>
       <w:bookmarkEnd w:id="0"/>
-    </w:p>
-    <w:p>
-      <w:pPr>
-        <w:rPr>
-          <w:rFonts w:hint="eastAsia"/>
-        </w:rPr>
-      </w:pPr>
     </w:p>
     <w:sectPr>
       <w:pgSz w:w="11900" w:h="16840"/>
@@ -1680,6 +1719,92 @@
     </w:lvl>
   </w:abstractNum>
   <w:abstractNum w:abstractNumId="2">
+    <w:nsid w:val="0CDC0228"/>
+    <w:multiLevelType w:val="hybridMultilevel"/>
+    <w:tmpl w:val="DA86C726"/>
+    <w:lvl w:ilvl="0" w:tplc="0409000F">
+      <w:start w:val="1"/>
+      <w:numFmt w:val="decimal"/>
+      <w:lvlText w:val="%1."/>
+      <w:lvlJc w:val="left"/>
+      <w:pPr>
+        <w:ind w:left="900" w:hanging="480"/>
+      </w:pPr>
+    </w:lvl>
+    <w:lvl w:ilvl="1" w:tplc="04090019" w:tentative="1">
+      <w:start w:val="1"/>
+      <w:numFmt w:val="lowerLetter"/>
+      <w:lvlText w:val="%2)"/>
+      <w:lvlJc w:val="left"/>
+      <w:pPr>
+        <w:ind w:left="1380" w:hanging="480"/>
+      </w:pPr>
+    </w:lvl>
+    <w:lvl w:ilvl="2" w:tplc="0409001B" w:tentative="1">
+      <w:start w:val="1"/>
+      <w:numFmt w:val="lowerRoman"/>
+      <w:lvlText w:val="%3."/>
+      <w:lvlJc w:val="right"/>
+      <w:pPr>
+        <w:ind w:left="1860" w:hanging="480"/>
+      </w:pPr>
+    </w:lvl>
+    <w:lvl w:ilvl="3" w:tplc="0409000F" w:tentative="1">
+      <w:start w:val="1"/>
+      <w:numFmt w:val="decimal"/>
+      <w:lvlText w:val="%4."/>
+      <w:lvlJc w:val="left"/>
+      <w:pPr>
+        <w:ind w:left="2340" w:hanging="480"/>
+      </w:pPr>
+    </w:lvl>
+    <w:lvl w:ilvl="4" w:tplc="04090019" w:tentative="1">
+      <w:start w:val="1"/>
+      <w:numFmt w:val="lowerLetter"/>
+      <w:lvlText w:val="%5)"/>
+      <w:lvlJc w:val="left"/>
+      <w:pPr>
+        <w:ind w:left="2820" w:hanging="480"/>
+      </w:pPr>
+    </w:lvl>
+    <w:lvl w:ilvl="5" w:tplc="0409001B" w:tentative="1">
+      <w:start w:val="1"/>
+      <w:numFmt w:val="lowerRoman"/>
+      <w:lvlText w:val="%6."/>
+      <w:lvlJc w:val="right"/>
+      <w:pPr>
+        <w:ind w:left="3300" w:hanging="480"/>
+      </w:pPr>
+    </w:lvl>
+    <w:lvl w:ilvl="6" w:tplc="0409000F" w:tentative="1">
+      <w:start w:val="1"/>
+      <w:numFmt w:val="decimal"/>
+      <w:lvlText w:val="%7."/>
+      <w:lvlJc w:val="left"/>
+      <w:pPr>
+        <w:ind w:left="3780" w:hanging="480"/>
+      </w:pPr>
+    </w:lvl>
+    <w:lvl w:ilvl="7" w:tplc="04090019" w:tentative="1">
+      <w:start w:val="1"/>
+      <w:numFmt w:val="lowerLetter"/>
+      <w:lvlText w:val="%8)"/>
+      <w:lvlJc w:val="left"/>
+      <w:pPr>
+        <w:ind w:left="4260" w:hanging="480"/>
+      </w:pPr>
+    </w:lvl>
+    <w:lvl w:ilvl="8" w:tplc="0409001B" w:tentative="1">
+      <w:start w:val="1"/>
+      <w:numFmt w:val="lowerRoman"/>
+      <w:lvlText w:val="%9."/>
+      <w:lvlJc w:val="right"/>
+      <w:pPr>
+        <w:ind w:left="4740" w:hanging="480"/>
+      </w:pPr>
+    </w:lvl>
+  </w:abstractNum>
+  <w:abstractNum w:abstractNumId="3">
     <w:nsid w:val="0D285D57"/>
     <w:multiLevelType w:val="hybridMultilevel"/>
     <w:tmpl w:val="141CCE56"/>
@@ -1792,7 +1917,93 @@
       </w:rPr>
     </w:lvl>
   </w:abstractNum>
-  <w:abstractNum w:abstractNumId="3">
+  <w:abstractNum w:abstractNumId="4">
+    <w:nsid w:val="167E0753"/>
+    <w:multiLevelType w:val="hybridMultilevel"/>
+    <w:tmpl w:val="6E9E04B8"/>
+    <w:lvl w:ilvl="0" w:tplc="0409000F">
+      <w:start w:val="1"/>
+      <w:numFmt w:val="decimal"/>
+      <w:lvlText w:val="%1."/>
+      <w:lvlJc w:val="left"/>
+      <w:pPr>
+        <w:ind w:left="900" w:hanging="480"/>
+      </w:pPr>
+    </w:lvl>
+    <w:lvl w:ilvl="1" w:tplc="04090019">
+      <w:start w:val="1"/>
+      <w:numFmt w:val="lowerLetter"/>
+      <w:lvlText w:val="%2)"/>
+      <w:lvlJc w:val="left"/>
+      <w:pPr>
+        <w:ind w:left="1380" w:hanging="480"/>
+      </w:pPr>
+    </w:lvl>
+    <w:lvl w:ilvl="2" w:tplc="0409001B" w:tentative="1">
+      <w:start w:val="1"/>
+      <w:numFmt w:val="lowerRoman"/>
+      <w:lvlText w:val="%3."/>
+      <w:lvlJc w:val="right"/>
+      <w:pPr>
+        <w:ind w:left="1860" w:hanging="480"/>
+      </w:pPr>
+    </w:lvl>
+    <w:lvl w:ilvl="3" w:tplc="0409000F" w:tentative="1">
+      <w:start w:val="1"/>
+      <w:numFmt w:val="decimal"/>
+      <w:lvlText w:val="%4."/>
+      <w:lvlJc w:val="left"/>
+      <w:pPr>
+        <w:ind w:left="2340" w:hanging="480"/>
+      </w:pPr>
+    </w:lvl>
+    <w:lvl w:ilvl="4" w:tplc="04090019" w:tentative="1">
+      <w:start w:val="1"/>
+      <w:numFmt w:val="lowerLetter"/>
+      <w:lvlText w:val="%5)"/>
+      <w:lvlJc w:val="left"/>
+      <w:pPr>
+        <w:ind w:left="2820" w:hanging="480"/>
+      </w:pPr>
+    </w:lvl>
+    <w:lvl w:ilvl="5" w:tplc="0409001B" w:tentative="1">
+      <w:start w:val="1"/>
+      <w:numFmt w:val="lowerRoman"/>
+      <w:lvlText w:val="%6."/>
+      <w:lvlJc w:val="right"/>
+      <w:pPr>
+        <w:ind w:left="3300" w:hanging="480"/>
+      </w:pPr>
+    </w:lvl>
+    <w:lvl w:ilvl="6" w:tplc="0409000F" w:tentative="1">
+      <w:start w:val="1"/>
+      <w:numFmt w:val="decimal"/>
+      <w:lvlText w:val="%7."/>
+      <w:lvlJc w:val="left"/>
+      <w:pPr>
+        <w:ind w:left="3780" w:hanging="480"/>
+      </w:pPr>
+    </w:lvl>
+    <w:lvl w:ilvl="7" w:tplc="04090019" w:tentative="1">
+      <w:start w:val="1"/>
+      <w:numFmt w:val="lowerLetter"/>
+      <w:lvlText w:val="%8)"/>
+      <w:lvlJc w:val="left"/>
+      <w:pPr>
+        <w:ind w:left="4260" w:hanging="480"/>
+      </w:pPr>
+    </w:lvl>
+    <w:lvl w:ilvl="8" w:tplc="0409001B" w:tentative="1">
+      <w:start w:val="1"/>
+      <w:numFmt w:val="lowerRoman"/>
+      <w:lvlText w:val="%9."/>
+      <w:lvlJc w:val="right"/>
+      <w:pPr>
+        <w:ind w:left="4740" w:hanging="480"/>
+      </w:pPr>
+    </w:lvl>
+  </w:abstractNum>
+  <w:abstractNum w:abstractNumId="5">
     <w:nsid w:val="5F690C60"/>
     <w:multiLevelType w:val="hybridMultilevel"/>
     <w:tmpl w:val="CFA22144"/>
@@ -1905,7 +2116,7 @@
       </w:rPr>
     </w:lvl>
   </w:abstractNum>
-  <w:abstractNum w:abstractNumId="4">
+  <w:abstractNum w:abstractNumId="6">
     <w:nsid w:val="72B97B80"/>
     <w:multiLevelType w:val="hybridMultilevel"/>
     <w:tmpl w:val="A6A21ADE"/>
@@ -2018,7 +2229,7 @@
       </w:rPr>
     </w:lvl>
   </w:abstractNum>
-  <w:abstractNum w:abstractNumId="5">
+  <w:abstractNum w:abstractNumId="7">
     <w:nsid w:val="74431141"/>
     <w:multiLevelType w:val="hybridMultilevel"/>
     <w:tmpl w:val="3CB07E30"/>
@@ -2131,7 +2342,7 @@
       </w:rPr>
     </w:lvl>
   </w:abstractNum>
-  <w:abstractNum w:abstractNumId="6">
+  <w:abstractNum w:abstractNumId="8">
     <w:nsid w:val="759C2BC7"/>
     <w:multiLevelType w:val="hybridMultilevel"/>
     <w:tmpl w:val="37B6D358"/>
@@ -2244,7 +2455,7 @@
       </w:rPr>
     </w:lvl>
   </w:abstractNum>
-  <w:abstractNum w:abstractNumId="7">
+  <w:abstractNum w:abstractNumId="9">
     <w:nsid w:val="7B45467B"/>
     <w:multiLevelType w:val="hybridMultilevel"/>
     <w:tmpl w:val="2FD8E02E"/>
@@ -2364,22 +2575,28 @@
     <w:abstractNumId w:val="0"/>
   </w:num>
   <w:num w:numId="3">
+    <w:abstractNumId w:val="8"/>
+  </w:num>
+  <w:num w:numId="4">
     <w:abstractNumId w:val="6"/>
   </w:num>
-  <w:num w:numId="4">
-    <w:abstractNumId w:val="4"/>
+  <w:num w:numId="5">
+    <w:abstractNumId w:val="5"/>
   </w:num>
-  <w:num w:numId="5">
+  <w:num w:numId="6">
+    <w:abstractNumId w:val="7"/>
+  </w:num>
+  <w:num w:numId="7">
     <w:abstractNumId w:val="3"/>
   </w:num>
-  <w:num w:numId="6">
-    <w:abstractNumId w:val="5"/>
+  <w:num w:numId="8">
+    <w:abstractNumId w:val="9"/>
   </w:num>
-  <w:num w:numId="7">
+  <w:num w:numId="9">
     <w:abstractNumId w:val="2"/>
   </w:num>
-  <w:num w:numId="8">
-    <w:abstractNumId w:val="7"/>
+  <w:num w:numId="10">
+    <w:abstractNumId w:val="4"/>
   </w:num>
 </w:numbering>
 </file>

</xml_diff>

<commit_message>
commit for new version of three kinds of sentiments
</commit_message>
<xml_diff>
--- a/Log.docx
+++ b/Log.docx
@@ -35,11 +35,19 @@
         </w:numPr>
         <w:ind w:firstLineChars="0"/>
       </w:pPr>
-      <w:r>
-        <w:rPr>
-          <w:rFonts w:hint="eastAsia"/>
-        </w:rPr>
-        <w:t>pip install httplib2</w:t>
+      <w:proofErr w:type="gramStart"/>
+      <w:r>
+        <w:rPr>
+          <w:rFonts w:hint="eastAsia"/>
+        </w:rPr>
+        <w:t>pip</w:t>
+      </w:r>
+      <w:proofErr w:type="gramEnd"/>
+      <w:r>
+        <w:rPr>
+          <w:rFonts w:hint="eastAsia"/>
+        </w:rPr>
+        <w:t xml:space="preserve"> install httplib2</w:t>
       </w:r>
     </w:p>
     <w:p>
@@ -51,11 +59,19 @@
         </w:numPr>
         <w:ind w:firstLineChars="0"/>
       </w:pPr>
-      <w:r>
-        <w:rPr>
-          <w:rFonts w:hint="eastAsia"/>
-        </w:rPr>
-        <w:t>python-oauth2</w:t>
+      <w:proofErr w:type="gramStart"/>
+      <w:r>
+        <w:rPr>
+          <w:rFonts w:hint="eastAsia"/>
+        </w:rPr>
+        <w:t>python</w:t>
+      </w:r>
+      <w:proofErr w:type="gramEnd"/>
+      <w:r>
+        <w:rPr>
+          <w:rFonts w:hint="eastAsia"/>
+        </w:rPr>
+        <w:t>-oauth2</w:t>
       </w:r>
     </w:p>
     <w:p>
@@ -67,11 +83,19 @@
         </w:numPr>
         <w:ind w:firstLineChars="0"/>
       </w:pPr>
-      <w:r>
-        <w:rPr>
-          <w:rFonts w:hint="eastAsia"/>
-        </w:rPr>
-        <w:t>pip install pyoauth2</w:t>
+      <w:proofErr w:type="gramStart"/>
+      <w:r>
+        <w:rPr>
+          <w:rFonts w:hint="eastAsia"/>
+        </w:rPr>
+        <w:t>pip</w:t>
+      </w:r>
+      <w:proofErr w:type="gramEnd"/>
+      <w:r>
+        <w:rPr>
+          <w:rFonts w:hint="eastAsia"/>
+        </w:rPr>
+        <w:t xml:space="preserve"> install pyoauth2</w:t>
       </w:r>
     </w:p>
     <w:p>
@@ -83,11 +107,21 @@
         </w:numPr>
         <w:ind w:firstLineChars="0"/>
       </w:pPr>
-      <w:r>
-        <w:rPr>
-          <w:rFonts w:hint="eastAsia"/>
-        </w:rPr>
-        <w:t>simplejson 3.4.0</w:t>
+      <w:proofErr w:type="spellStart"/>
+      <w:proofErr w:type="gramStart"/>
+      <w:r>
+        <w:rPr>
+          <w:rFonts w:hint="eastAsia"/>
+        </w:rPr>
+        <w:t>simplejson</w:t>
+      </w:r>
+      <w:proofErr w:type="spellEnd"/>
+      <w:proofErr w:type="gramEnd"/>
+      <w:r>
+        <w:rPr>
+          <w:rFonts w:hint="eastAsia"/>
+        </w:rPr>
+        <w:t xml:space="preserve"> 3.4.0</w:t>
       </w:r>
     </w:p>
     <w:p>
@@ -99,8 +133,13 @@
         </w:numPr>
         <w:ind w:firstLineChars="0"/>
       </w:pPr>
-      <w:r>
-        <w:t>has been already contained in python 2.7</w:t>
+      <w:proofErr w:type="gramStart"/>
+      <w:r>
+        <w:t>has</w:t>
+      </w:r>
+      <w:proofErr w:type="gramEnd"/>
+      <w:r>
+        <w:t xml:space="preserve"> been already contained in python 2.7</w:t>
       </w:r>
     </w:p>
     <w:p>
@@ -112,8 +151,13 @@
         </w:numPr>
         <w:ind w:firstLineChars="0"/>
       </w:pPr>
-      <w:r>
-        <w:t>python-twitter-1.1</w:t>
+      <w:proofErr w:type="gramStart"/>
+      <w:r>
+        <w:t>python</w:t>
+      </w:r>
+      <w:proofErr w:type="gramEnd"/>
+      <w:r>
+        <w:t>-twitter-1.1</w:t>
       </w:r>
     </w:p>
     <w:p>
@@ -125,8 +169,13 @@
         </w:numPr>
         <w:ind w:firstLineChars="0"/>
       </w:pPr>
-      <w:r>
-        <w:t>extract the compressed file and run the setup.py=&gt;</w:t>
+      <w:proofErr w:type="gramStart"/>
+      <w:r>
+        <w:t>extract</w:t>
+      </w:r>
+      <w:proofErr w:type="gramEnd"/>
+      <w:r>
+        <w:t xml:space="preserve"> the compressed file and run the setup.py=&gt;</w:t>
       </w:r>
     </w:p>
     <w:p>
@@ -138,8 +187,13 @@
         </w:numPr>
         <w:ind w:firstLineChars="0"/>
       </w:pPr>
-      <w:r>
-        <w:t>python setup.py build</w:t>
+      <w:proofErr w:type="gramStart"/>
+      <w:r>
+        <w:t>python</w:t>
+      </w:r>
+      <w:proofErr w:type="gramEnd"/>
+      <w:r>
+        <w:t xml:space="preserve"> setup.py build</w:t>
       </w:r>
     </w:p>
     <w:p>
@@ -151,8 +205,13 @@
         </w:numPr>
         <w:ind w:firstLineChars="0"/>
       </w:pPr>
-      <w:r>
-        <w:t>python setup.py install</w:t>
+      <w:proofErr w:type="gramStart"/>
+      <w:r>
+        <w:t>python</w:t>
+      </w:r>
+      <w:proofErr w:type="gramEnd"/>
+      <w:r>
+        <w:t xml:space="preserve"> setup.py install</w:t>
       </w:r>
     </w:p>
     <w:p>
@@ -164,8 +223,13 @@
         </w:numPr>
         <w:ind w:firstLineChars="0"/>
       </w:pPr>
-      <w:r>
-        <w:t>python setup.py test (test the success of the install)</w:t>
+      <w:proofErr w:type="gramStart"/>
+      <w:r>
+        <w:t>python</w:t>
+      </w:r>
+      <w:proofErr w:type="gramEnd"/>
+      <w:r>
+        <w:t xml:space="preserve"> setup.py test (test the success of the install)</w:t>
       </w:r>
     </w:p>
     <w:p>
@@ -193,11 +257,19 @@
         </w:numPr>
         <w:ind w:firstLineChars="0"/>
       </w:pPr>
-      <w:r>
-        <w:rPr>
-          <w:rFonts w:hint="eastAsia"/>
-        </w:rPr>
-        <w:t>using homebrew to install Mercurial</w:t>
+      <w:proofErr w:type="gramStart"/>
+      <w:r>
+        <w:rPr>
+          <w:rFonts w:hint="eastAsia"/>
+        </w:rPr>
+        <w:t>using</w:t>
+      </w:r>
+      <w:proofErr w:type="gramEnd"/>
+      <w:r>
+        <w:rPr>
+          <w:rFonts w:hint="eastAsia"/>
+        </w:rPr>
+        <w:t xml:space="preserve"> homebrew to install Mercurial</w:t>
       </w:r>
     </w:p>
     <w:p>
@@ -241,8 +313,13 @@
         </w:numPr>
         <w:ind w:firstLineChars="0"/>
       </w:pPr>
-      <w:r>
-        <w:t>hg clone http://python-twitter.googlecode.com/hg/ python-twitter</w:t>
+      <w:proofErr w:type="gramStart"/>
+      <w:r>
+        <w:t>hg</w:t>
+      </w:r>
+      <w:proofErr w:type="gramEnd"/>
+      <w:r>
+        <w:t xml:space="preserve"> clone http://python-twitter.googlecode.com/hg/ python-twitter</w:t>
       </w:r>
     </w:p>
     <w:p>
@@ -280,21 +357,25 @@
       <w:r>
         <w:t xml:space="preserve">Get </w:t>
       </w:r>
+      <w:proofErr w:type="spellStart"/>
       <w:r>
         <w:rPr>
           <w:b/>
         </w:rPr>
         <w:t>access_token</w:t>
       </w:r>
+      <w:proofErr w:type="spellEnd"/>
       <w:r>
         <w:t xml:space="preserve"> and </w:t>
       </w:r>
+      <w:proofErr w:type="spellStart"/>
       <w:r>
         <w:rPr>
           <w:b/>
         </w:rPr>
         <w:t>access_token_secret</w:t>
       </w:r>
+      <w:proofErr w:type="spellEnd"/>
     </w:p>
     <w:p>
       <w:pPr>
@@ -397,21 +478,25 @@
       <w:r>
         <w:t xml:space="preserve">Get </w:t>
       </w:r>
+      <w:proofErr w:type="spellStart"/>
       <w:r>
         <w:rPr>
           <w:b/>
         </w:rPr>
         <w:t>comsumer_key</w:t>
       </w:r>
+      <w:proofErr w:type="spellEnd"/>
       <w:r>
         <w:t xml:space="preserve"> and </w:t>
       </w:r>
+      <w:proofErr w:type="spellStart"/>
       <w:r>
         <w:rPr>
           <w:b/>
         </w:rPr>
         <w:t>comsumer_secret</w:t>
       </w:r>
+      <w:proofErr w:type="spellEnd"/>
     </w:p>
     <w:p>
       <w:pPr>
@@ -422,21 +507,33 @@
         </w:numPr>
         <w:ind w:firstLineChars="0"/>
       </w:pPr>
+      <w:proofErr w:type="spellStart"/>
+      <w:proofErr w:type="gramStart"/>
       <w:r>
         <w:rPr>
           <w:b/>
         </w:rPr>
-        <w:t>comsumer_key</w:t>
-      </w:r>
+        <w:t>comsumer</w:t>
+      </w:r>
+      <w:proofErr w:type="gramEnd"/>
+      <w:r>
+        <w:rPr>
+          <w:b/>
+        </w:rPr>
+        <w:t>_key</w:t>
+      </w:r>
+      <w:proofErr w:type="spellEnd"/>
       <w:r>
         <w:t xml:space="preserve"> and </w:t>
       </w:r>
+      <w:proofErr w:type="spellStart"/>
       <w:r>
         <w:rPr>
           <w:b/>
         </w:rPr>
         <w:t>comsumer_secret</w:t>
       </w:r>
+      <w:proofErr w:type="spellEnd"/>
       <w:r>
         <w:t xml:space="preserve"> are known as </w:t>
       </w:r>
@@ -535,8 +632,13 @@
         <w:t xml:space="preserve">Test the credentials in </w:t>
       </w:r>
       <w:r>
-        <w:t>python file(</w:t>
-      </w:r>
+        <w:t xml:space="preserve">python </w:t>
+      </w:r>
+      <w:proofErr w:type="gramStart"/>
+      <w:r>
+        <w:t>file(</w:t>
+      </w:r>
+      <w:proofErr w:type="gramEnd"/>
       <w:r>
         <w:rPr>
           <w:highlight w:val="red"/>
@@ -556,8 +658,13 @@
         </w:numPr>
         <w:ind w:firstLineChars="0"/>
       </w:pPr>
-      <w:r>
-        <w:t>v1.0 is not supported anymore, while v1.1 of twitter-python hasn’t been published.</w:t>
+      <w:proofErr w:type="gramStart"/>
+      <w:r>
+        <w:t>v1.0</w:t>
+      </w:r>
+      <w:proofErr w:type="gramEnd"/>
+      <w:r>
+        <w:t xml:space="preserve"> is not supported anymore, while v1.1 of twitter-python hasn’t been published.</w:t>
       </w:r>
     </w:p>
     <w:p>
@@ -640,8 +747,13 @@
         </w:numPr>
         <w:ind w:firstLineChars="0"/>
       </w:pPr>
-      <w:r>
-        <w:t>install tweepy is easier than python-twitter</w:t>
+      <w:proofErr w:type="gramStart"/>
+      <w:r>
+        <w:t>install</w:t>
+      </w:r>
+      <w:proofErr w:type="gramEnd"/>
+      <w:r>
+        <w:t xml:space="preserve"> tweepy is easier than python-twitter</w:t>
       </w:r>
     </w:p>
     <w:p>
@@ -653,8 +765,13 @@
         </w:numPr>
         <w:ind w:firstLineChars="0"/>
       </w:pPr>
-      <w:r>
-        <w:t>use pip install tweepy</w:t>
+      <w:proofErr w:type="gramStart"/>
+      <w:r>
+        <w:t>use</w:t>
+      </w:r>
+      <w:proofErr w:type="gramEnd"/>
+      <w:r>
+        <w:t xml:space="preserve"> pip install tweepy</w:t>
       </w:r>
     </w:p>
     <w:p>
@@ -680,7 +797,15 @@
         <w:ind w:firstLineChars="0"/>
       </w:pPr>
       <w:r>
-        <w:t xml:space="preserve">As I update status in python file. The reflect immediately show up in twitter page. </w:t>
+        <w:t xml:space="preserve">As I update status in python file. </w:t>
+      </w:r>
+      <w:proofErr w:type="gramStart"/>
+      <w:r>
+        <w:t>The reflect</w:t>
+      </w:r>
+      <w:proofErr w:type="gramEnd"/>
+      <w:r>
+        <w:t xml:space="preserve"> immediately show up in twitter page. </w:t>
       </w:r>
     </w:p>
     <w:p>
@@ -946,8 +1071,16 @@
         <w:rPr>
           <w:rFonts w:hint="eastAsia"/>
         </w:rPr>
-        <w:t xml:space="preserve"> classifer</w:t>
-      </w:r>
+        <w:t xml:space="preserve"> </w:t>
+      </w:r>
+      <w:proofErr w:type="spellStart"/>
+      <w:r>
+        <w:rPr>
+          <w:rFonts w:hint="eastAsia"/>
+        </w:rPr>
+        <w:t>classifer</w:t>
+      </w:r>
+      <w:proofErr w:type="spellEnd"/>
     </w:p>
     <w:p>
       <w:pPr>
@@ -968,7 +1101,21 @@
         <w:rPr>
           <w:rFonts w:hint="eastAsia"/>
         </w:rPr>
-        <w:t xml:space="preserve"> (using tweepy to download some tweets.)</w:t>
+        <w:t xml:space="preserve"> (</w:t>
+      </w:r>
+      <w:proofErr w:type="gramStart"/>
+      <w:r>
+        <w:rPr>
+          <w:rFonts w:hint="eastAsia"/>
+        </w:rPr>
+        <w:t>using</w:t>
+      </w:r>
+      <w:proofErr w:type="gramEnd"/>
+      <w:r>
+        <w:rPr>
+          <w:rFonts w:hint="eastAsia"/>
+        </w:rPr>
+        <w:t xml:space="preserve"> tweepy to download some tweets.)</w:t>
       </w:r>
     </w:p>
     <w:p>
@@ -1051,7 +1198,15 @@
         <w:ind w:firstLineChars="0"/>
       </w:pPr>
       <w:r>
-        <w:t>Save the classifier as ciclass for further use.</w:t>
+        <w:t xml:space="preserve">Save the classifier as </w:t>
+      </w:r>
+      <w:proofErr w:type="spellStart"/>
+      <w:r>
+        <w:t>ciclass</w:t>
+      </w:r>
+      <w:proofErr w:type="spellEnd"/>
+      <w:r>
+        <w:t xml:space="preserve"> for further use.</w:t>
       </w:r>
     </w:p>
     <w:p/>
@@ -1068,7 +1223,21 @@
         <w:rPr>
           <w:rFonts w:hint="eastAsia"/>
         </w:rPr>
-        <w:t>Due to insufficient data, I use spam data as a example in cross validation</w:t>
+        <w:t xml:space="preserve">Due to insufficient data, I use spam data as </w:t>
+      </w:r>
+      <w:proofErr w:type="gramStart"/>
+      <w:r>
+        <w:rPr>
+          <w:rFonts w:hint="eastAsia"/>
+        </w:rPr>
+        <w:t>a</w:t>
+      </w:r>
+      <w:proofErr w:type="gramEnd"/>
+      <w:r>
+        <w:rPr>
+          <w:rFonts w:hint="eastAsia"/>
+        </w:rPr>
+        <w:t xml:space="preserve"> example in cross validation</w:t>
       </w:r>
     </w:p>
     <w:p>
@@ -1086,6 +1255,7 @@
         </w:rPr>
         <w:t xml:space="preserve">Firstly, I write a function named </w:t>
       </w:r>
+      <w:proofErr w:type="spellStart"/>
       <w:r>
         <w:t>spilt</w:t>
       </w:r>
@@ -1093,7 +1263,14 @@
         <w:rPr>
           <w:rFonts w:hint="eastAsia"/>
         </w:rPr>
-        <w:t xml:space="preserve">DataAndLabel to </w:t>
+        <w:t>DataAndLabel</w:t>
+      </w:r>
+      <w:proofErr w:type="spellEnd"/>
+      <w:r>
+        <w:rPr>
+          <w:rFonts w:hint="eastAsia"/>
+        </w:rPr>
+        <w:t xml:space="preserve"> to </w:t>
       </w:r>
       <w:r>
         <w:t>spilt</w:t>
@@ -1118,8 +1295,16 @@
         <w:rPr>
           <w:rFonts w:hint="eastAsia"/>
         </w:rPr>
-        <w:t>Then in my cross validation class, I built a while loop to find out the best n-gram for tfidf</w:t>
-      </w:r>
+        <w:t xml:space="preserve">Then in my cross validation class, I built a while loop to find out the best n-gram for </w:t>
+      </w:r>
+      <w:proofErr w:type="spellStart"/>
+      <w:r>
+        <w:rPr>
+          <w:rFonts w:hint="eastAsia"/>
+        </w:rPr>
+        <w:t>tfidf</w:t>
+      </w:r>
+      <w:proofErr w:type="spellEnd"/>
     </w:p>
     <w:p>
       <w:pPr>
@@ -1207,30 +1392,141 @@
         </w:rPr>
         <w:t>GUI interface</w:t>
       </w:r>
-    </w:p>
-    <w:p>
-      <w:pPr>
-        <w:rPr>
-          <w:rFonts w:hint="eastAsia"/>
-        </w:rPr>
-      </w:pPr>
-    </w:p>
-    <w:p>
-      <w:pPr>
-        <w:rPr>
-          <w:rFonts w:hint="eastAsia"/>
-        </w:rPr>
-      </w:pPr>
-    </w:p>
-    <w:p>
-      <w:pPr>
-        <w:rPr>
-          <w:rFonts w:hint="eastAsia"/>
-        </w:rPr>
-      </w:pPr>
-      <w:r>
-        <w:rPr>
-          <w:rFonts w:hint="eastAsia"/>
+      <w:r>
+        <w:rPr>
+          <w:rFonts w:hint="eastAsia"/>
+        </w:rPr>
+        <w:t>---</w:t>
+      </w:r>
+      <w:proofErr w:type="spellStart"/>
+      <w:r>
+        <w:rPr>
+          <w:rFonts w:hint="eastAsia"/>
+        </w:rPr>
+        <w:t>Tkinter</w:t>
+      </w:r>
+      <w:proofErr w:type="spellEnd"/>
+    </w:p>
+    <w:p>
+      <w:bookmarkStart w:id="0" w:name="_GoBack"/>
+      <w:r>
+        <w:rPr>
+          <w:noProof/>
+        </w:rPr>
+        <w:drawing>
+          <wp:inline distT="0" distB="0" distL="0" distR="0" wp14:anchorId="2CAAC923" wp14:editId="41E47CA8">
+            <wp:extent cx="5270500" cy="2335530"/>
+            <wp:effectExtent l="0" t="0" r="12700" b="1270"/>
+            <wp:docPr id="2" name="图片 2"/>
+            <wp:cNvGraphicFramePr>
+              <a:graphicFrameLocks xmlns:a="http://schemas.openxmlformats.org/drawingml/2006/main" noChangeAspect="1"/>
+            </wp:cNvGraphicFramePr>
+            <a:graphic xmlns:a="http://schemas.openxmlformats.org/drawingml/2006/main">
+              <a:graphicData uri="http://schemas.openxmlformats.org/drawingml/2006/picture">
+                <pic:pic xmlns:pic="http://schemas.openxmlformats.org/drawingml/2006/picture">
+                  <pic:nvPicPr>
+                    <pic:cNvPr id="0" name="屏幕快照 2014-05-12 下午10.42.43.png"/>
+                    <pic:cNvPicPr/>
+                  </pic:nvPicPr>
+                  <pic:blipFill>
+                    <a:blip r:embed="rId14">
+                      <a:extLst>
+                        <a:ext uri="{28A0092B-C50C-407E-A947-70E740481C1C}">
+                          <a14:useLocalDpi xmlns:a14="http://schemas.microsoft.com/office/drawing/2010/main" val="0"/>
+                        </a:ext>
+                      </a:extLst>
+                    </a:blip>
+                    <a:stretch>
+                      <a:fillRect/>
+                    </a:stretch>
+                  </pic:blipFill>
+                  <pic:spPr>
+                    <a:xfrm>
+                      <a:off x="0" y="0"/>
+                      <a:ext cx="5270500" cy="2335530"/>
+                    </a:xfrm>
+                    <a:prstGeom prst="rect">
+                      <a:avLst/>
+                    </a:prstGeom>
+                  </pic:spPr>
+                </pic:pic>
+              </a:graphicData>
+            </a:graphic>
+          </wp:inline>
+        </w:drawing>
+      </w:r>
+      <w:bookmarkEnd w:id="0"/>
+    </w:p>
+    <w:p/>
+    <w:p>
+      <w:pPr>
+        <w:rPr>
+          <w:rFonts w:hint="eastAsia"/>
+        </w:rPr>
+      </w:pPr>
+    </w:p>
+    <w:p>
+      <w:pPr>
+        <w:rPr>
+          <w:rFonts w:hint="eastAsia"/>
+        </w:rPr>
+      </w:pPr>
+      <w:r>
+        <w:rPr>
+          <w:rFonts w:hint="eastAsia"/>
+        </w:rPr>
+        <w:t>Emotions:</w:t>
+      </w:r>
+    </w:p>
+    <w:p>
+      <w:pPr>
+        <w:rPr>
+          <w:rFonts w:hint="eastAsia"/>
+        </w:rPr>
+      </w:pPr>
+      <w:r>
+        <w:rPr>
+          <w:rFonts w:hint="eastAsia"/>
+        </w:rPr>
+        <w:t>0-General Good</w:t>
+      </w:r>
+    </w:p>
+    <w:p>
+      <w:pPr>
+        <w:rPr>
+          <w:rFonts w:hint="eastAsia"/>
+        </w:rPr>
+      </w:pPr>
+      <w:r>
+        <w:rPr>
+          <w:rFonts w:hint="eastAsia"/>
+        </w:rPr>
+        <w:t>1-General Bad</w:t>
+      </w:r>
+    </w:p>
+    <w:p>
+      <w:pPr>
+        <w:rPr>
+          <w:rFonts w:hint="eastAsia"/>
+        </w:rPr>
+      </w:pPr>
+      <w:r>
+        <w:rPr>
+          <w:rFonts w:hint="eastAsia"/>
+        </w:rPr>
+        <w:t>2-Neutral</w:t>
+      </w:r>
+    </w:p>
+    <w:p>
+      <w:pPr>
+        <w:rPr>
+          <w:strike/>
+        </w:rPr>
+      </w:pPr>
+      <w:r>
+        <w:rPr>
+          <w:rFonts w:hint="eastAsia"/>
+          <w:strike/>
         </w:rPr>
         <w:t>Emotions:</w:t>
       </w:r>
@@ -1244,10 +1540,13 @@
         </w:numPr>
         <w:ind w:firstLineChars="0"/>
         <w:rPr>
-          <w:rFonts w:hint="eastAsia"/>
-        </w:rPr>
-      </w:pPr>
-      <w:r>
+          <w:strike/>
+        </w:rPr>
+      </w:pPr>
+      <w:r>
+        <w:rPr>
+          <w:strike/>
+        </w:rPr>
         <w:t>Neutral</w:t>
       </w:r>
     </w:p>
@@ -1260,12 +1559,13 @@
         </w:numPr>
         <w:ind w:firstLineChars="0"/>
         <w:rPr>
-          <w:rFonts w:hint="eastAsia"/>
-        </w:rPr>
-      </w:pPr>
-      <w:r>
-        <w:rPr>
-          <w:rFonts w:hint="eastAsia"/>
+          <w:strike/>
+        </w:rPr>
+      </w:pPr>
+      <w:r>
+        <w:rPr>
+          <w:rFonts w:hint="eastAsia"/>
+          <w:strike/>
         </w:rPr>
         <w:t>Positive</w:t>
       </w:r>
@@ -1279,10 +1579,13 @@
         </w:numPr>
         <w:ind w:firstLineChars="0"/>
         <w:rPr>
-          <w:rFonts w:hint="eastAsia"/>
-        </w:rPr>
-      </w:pPr>
-      <w:r>
+          <w:strike/>
+        </w:rPr>
+      </w:pPr>
+      <w:r>
+        <w:rPr>
+          <w:strike/>
+        </w:rPr>
         <w:t>Happiness</w:t>
       </w:r>
     </w:p>
@@ -1295,12 +1598,13 @@
         </w:numPr>
         <w:ind w:firstLineChars="0"/>
         <w:rPr>
-          <w:rFonts w:hint="eastAsia"/>
-        </w:rPr>
-      </w:pPr>
-      <w:r>
-        <w:rPr>
-          <w:rFonts w:hint="eastAsia"/>
+          <w:strike/>
+        </w:rPr>
+      </w:pPr>
+      <w:r>
+        <w:rPr>
+          <w:rFonts w:hint="eastAsia"/>
+          <w:strike/>
         </w:rPr>
         <w:t>Others</w:t>
       </w:r>
@@ -1314,12 +1618,13 @@
         </w:numPr>
         <w:ind w:firstLineChars="0"/>
         <w:rPr>
-          <w:rFonts w:hint="eastAsia"/>
-        </w:rPr>
-      </w:pPr>
-      <w:r>
-        <w:rPr>
-          <w:rFonts w:hint="eastAsia"/>
+          <w:strike/>
+        </w:rPr>
+      </w:pPr>
+      <w:r>
+        <w:rPr>
+          <w:rFonts w:hint="eastAsia"/>
+          <w:strike/>
         </w:rPr>
         <w:t>Negative</w:t>
       </w:r>
@@ -1333,12 +1638,13 @@
         </w:numPr>
         <w:ind w:firstLineChars="0"/>
         <w:rPr>
-          <w:rFonts w:hint="eastAsia"/>
-        </w:rPr>
-      </w:pPr>
-      <w:r>
-        <w:rPr>
-          <w:rFonts w:hint="eastAsia"/>
+          <w:strike/>
+        </w:rPr>
+      </w:pPr>
+      <w:r>
+        <w:rPr>
+          <w:rFonts w:hint="eastAsia"/>
+          <w:strike/>
         </w:rPr>
         <w:t>Anger</w:t>
       </w:r>
@@ -1352,10 +1658,13 @@
         </w:numPr>
         <w:ind w:firstLineChars="0"/>
         <w:rPr>
-          <w:rFonts w:hint="eastAsia"/>
-        </w:rPr>
-      </w:pPr>
-      <w:r>
+          <w:strike/>
+        </w:rPr>
+      </w:pPr>
+      <w:r>
+        <w:rPr>
+          <w:strike/>
+        </w:rPr>
         <w:t>Sad</w:t>
       </w:r>
     </w:p>
@@ -1368,12 +1677,13 @@
         </w:numPr>
         <w:ind w:firstLineChars="0"/>
         <w:rPr>
-          <w:rFonts w:hint="eastAsia"/>
-        </w:rPr>
-      </w:pPr>
-      <w:r>
-        <w:rPr>
-          <w:rFonts w:hint="eastAsia"/>
+          <w:strike/>
+        </w:rPr>
+      </w:pPr>
+      <w:r>
+        <w:rPr>
+          <w:rFonts w:hint="eastAsia"/>
+          <w:strike/>
         </w:rPr>
         <w:t>Others</w:t>
       </w:r>
@@ -1381,12 +1691,13 @@
     <w:p>
       <w:pPr>
         <w:rPr>
-          <w:rFonts w:hint="eastAsia"/>
-        </w:rPr>
-      </w:pPr>
-      <w:r>
-        <w:rPr>
-          <w:rFonts w:hint="eastAsia"/>
+          <w:strike/>
+        </w:rPr>
+      </w:pPr>
+      <w:r>
+        <w:rPr>
+          <w:rFonts w:hint="eastAsia"/>
+          <w:strike/>
         </w:rPr>
         <w:t>[0,1,2,3,4,5]</w:t>
       </w:r>
@@ -1394,21 +1705,26 @@
     <w:p>
       <w:pPr>
         <w:rPr>
-          <w:rFonts w:hint="eastAsia"/>
-        </w:rPr>
-      </w:pPr>
-      <w:r>
-        <w:rPr>
-          <w:rFonts w:hint="eastAsia"/>
+          <w:strike/>
+        </w:rPr>
+      </w:pPr>
+      <w:r>
+        <w:rPr>
+          <w:rFonts w:hint="eastAsia"/>
+          <w:strike/>
         </w:rPr>
         <w:t>0</w:t>
       </w:r>
       <w:r>
+        <w:rPr>
+          <w:strike/>
+        </w:rPr>
         <w:t>—</w:t>
       </w:r>
       <w:r>
         <w:rPr>
           <w:rFonts w:hint="eastAsia"/>
+          <w:strike/>
         </w:rPr>
         <w:t>Neutral</w:t>
       </w:r>
@@ -1416,12 +1732,13 @@
     <w:p>
       <w:pPr>
         <w:rPr>
-          <w:rFonts w:hint="eastAsia"/>
-        </w:rPr>
-      </w:pPr>
-      <w:r>
-        <w:rPr>
-          <w:rFonts w:hint="eastAsia"/>
+          <w:strike/>
+        </w:rPr>
+      </w:pPr>
+      <w:r>
+        <w:rPr>
+          <w:rFonts w:hint="eastAsia"/>
+          <w:strike/>
         </w:rPr>
         <w:t>1---Happiness</w:t>
       </w:r>
@@ -1429,12 +1746,13 @@
     <w:p>
       <w:pPr>
         <w:rPr>
-          <w:rFonts w:hint="eastAsia"/>
-        </w:rPr>
-      </w:pPr>
-      <w:r>
-        <w:rPr>
-          <w:rFonts w:hint="eastAsia"/>
+          <w:strike/>
+        </w:rPr>
+      </w:pPr>
+      <w:r>
+        <w:rPr>
+          <w:rFonts w:hint="eastAsia"/>
+          <w:strike/>
         </w:rPr>
         <w:t>2---Positive Others</w:t>
       </w:r>
@@ -1442,12 +1760,13 @@
     <w:p>
       <w:pPr>
         <w:rPr>
-          <w:rFonts w:hint="eastAsia"/>
-        </w:rPr>
-      </w:pPr>
-      <w:r>
-        <w:rPr>
-          <w:rFonts w:hint="eastAsia"/>
+          <w:strike/>
+        </w:rPr>
+      </w:pPr>
+      <w:r>
+        <w:rPr>
+          <w:rFonts w:hint="eastAsia"/>
+          <w:strike/>
         </w:rPr>
         <w:t>3---Anger</w:t>
       </w:r>
@@ -1455,12 +1774,13 @@
     <w:p>
       <w:pPr>
         <w:rPr>
-          <w:rFonts w:hint="eastAsia"/>
-        </w:rPr>
-      </w:pPr>
-      <w:r>
-        <w:rPr>
-          <w:rFonts w:hint="eastAsia"/>
+          <w:strike/>
+        </w:rPr>
+      </w:pPr>
+      <w:r>
+        <w:rPr>
+          <w:rFonts w:hint="eastAsia"/>
+          <w:strike/>
         </w:rPr>
         <w:t>4---Sad</w:t>
       </w:r>
@@ -1468,17 +1788,16 @@
     <w:p>
       <w:pPr>
         <w:rPr>
-          <w:rFonts w:hint="eastAsia"/>
-        </w:rPr>
-      </w:pPr>
-      <w:r>
-        <w:rPr>
-          <w:rFonts w:hint="eastAsia"/>
+          <w:strike/>
+        </w:rPr>
+      </w:pPr>
+      <w:r>
+        <w:rPr>
+          <w:rFonts w:hint="eastAsia"/>
+          <w:strike/>
         </w:rPr>
         <w:t>5---Negative Others</w:t>
       </w:r>
-      <w:bookmarkStart w:id="0" w:name="_GoBack"/>
-      <w:bookmarkEnd w:id="0"/>
     </w:p>
     <w:sectPr>
       <w:pgSz w:w="11900" w:h="16840"/>

</xml_diff>